<commit_message>
Manuale utente e revisione piè di pagina
</commit_message>
<xml_diff>
--- a/Documentazione/5 - TEST/TS_TestSummaryReport.docx
+++ b/Documentazione/5 - TEST/TS_TestSummaryReport.docx
@@ -40,6 +40,7 @@
               </w:rPr>
             </w:pPr>
             <w:bookmarkStart w:id="0" w:name="_Hlk24096117"/>
+            <w:proofErr w:type="spellStart"/>
             <w:r>
               <w:rPr>
                 <w:rFonts w:ascii="Century Gothic" w:hAnsi="Century Gothic" w:cs="Arial"/>
@@ -49,6 +50,7 @@
               </w:rPr>
               <w:t>Riferimento</w:t>
             </w:r>
+            <w:proofErr w:type="spellEnd"/>
           </w:p>
         </w:tc>
         <w:tc>
@@ -86,6 +88,7 @@
                 <w:szCs w:val="16"/>
               </w:rPr>
             </w:pPr>
+            <w:proofErr w:type="spellStart"/>
             <w:r>
               <w:rPr>
                 <w:rFonts w:ascii="Century Gothic" w:hAnsi="Century Gothic" w:cs="Arial"/>
@@ -95,6 +98,7 @@
               </w:rPr>
               <w:t>Versione</w:t>
             </w:r>
+            <w:proofErr w:type="spellEnd"/>
           </w:p>
         </w:tc>
         <w:tc>
@@ -205,6 +209,7 @@
                 <w:szCs w:val="16"/>
               </w:rPr>
             </w:pPr>
+            <w:proofErr w:type="spellStart"/>
             <w:r>
               <w:rPr>
                 <w:rFonts w:ascii="Century Gothic" w:hAnsi="Century Gothic" w:cs="Arial"/>
@@ -214,6 +219,7 @@
               </w:rPr>
               <w:t>Destinatario</w:t>
             </w:r>
+            <w:proofErr w:type="spellEnd"/>
           </w:p>
         </w:tc>
         <w:tc>
@@ -230,6 +236,7 @@
                 <w:szCs w:val="16"/>
               </w:rPr>
             </w:pPr>
+            <w:proofErr w:type="spellStart"/>
             <w:r>
               <w:rPr>
                 <w:rFonts w:ascii="Century Gothic" w:hAnsi="Century Gothic" w:cs="Arial"/>
@@ -237,8 +244,29 @@
                 <w:sz w:val="20"/>
                 <w:szCs w:val="16"/>
               </w:rPr>
-              <w:t>Prof.ssa F. Ferrucci</w:t>
-            </w:r>
+              <w:t>Prof.ssa</w:t>
+            </w:r>
+            <w:proofErr w:type="spellEnd"/>
+            <w:r>
+              <w:rPr>
+                <w:rFonts w:ascii="Century Gothic" w:hAnsi="Century Gothic" w:cs="Arial"/>
+                <w:color w:val="auto"/>
+                <w:sz w:val="20"/>
+                <w:szCs w:val="16"/>
+              </w:rPr>
+              <w:t xml:space="preserve"> F. </w:t>
+            </w:r>
+            <w:proofErr w:type="spellStart"/>
+            <w:r>
+              <w:rPr>
+                <w:rFonts w:ascii="Century Gothic" w:hAnsi="Century Gothic" w:cs="Arial"/>
+                <w:color w:val="auto"/>
+                <w:sz w:val="20"/>
+                <w:szCs w:val="16"/>
+              </w:rPr>
+              <w:t>Ferrucci</w:t>
+            </w:r>
+            <w:proofErr w:type="spellEnd"/>
           </w:p>
         </w:tc>
       </w:tr>
@@ -260,6 +288,7 @@
                 <w:szCs w:val="16"/>
               </w:rPr>
             </w:pPr>
+            <w:proofErr w:type="spellStart"/>
             <w:r>
               <w:rPr>
                 <w:rFonts w:ascii="Century Gothic" w:hAnsi="Century Gothic" w:cs="Arial"/>
@@ -267,7 +296,17 @@
                 <w:sz w:val="20"/>
                 <w:szCs w:val="16"/>
               </w:rPr>
-              <w:t>Presentato da</w:t>
+              <w:t>Presentato</w:t>
+            </w:r>
+            <w:proofErr w:type="spellEnd"/>
+            <w:r>
+              <w:rPr>
+                <w:rFonts w:ascii="Century Gothic" w:hAnsi="Century Gothic" w:cs="Arial"/>
+                <w:color w:val="auto"/>
+                <w:sz w:val="20"/>
+                <w:szCs w:val="16"/>
+              </w:rPr>
+              <w:t xml:space="preserve"> da</w:t>
             </w:r>
           </w:p>
         </w:tc>
@@ -345,6 +384,7 @@
                 <w:szCs w:val="16"/>
               </w:rPr>
             </w:pPr>
+            <w:proofErr w:type="spellStart"/>
             <w:r>
               <w:rPr>
                 <w:rFonts w:ascii="Century Gothic" w:hAnsi="Century Gothic" w:cs="Arial"/>
@@ -352,7 +392,17 @@
                 <w:sz w:val="20"/>
                 <w:szCs w:val="16"/>
               </w:rPr>
-              <w:t>Approvato da</w:t>
+              <w:t>Approvato</w:t>
+            </w:r>
+            <w:proofErr w:type="spellEnd"/>
+            <w:r>
+              <w:rPr>
+                <w:rFonts w:ascii="Century Gothic" w:hAnsi="Century Gothic" w:cs="Arial"/>
+                <w:color w:val="auto"/>
+                <w:sz w:val="20"/>
+                <w:szCs w:val="16"/>
+              </w:rPr>
+              <w:t xml:space="preserve"> da</w:t>
             </w:r>
           </w:p>
         </w:tc>
@@ -387,6 +437,7 @@
           <w:docPartUnique/>
         </w:docPartObj>
       </w:sdtPr>
+      <w:sdtEndPr/>
       <w:sdtContent>
         <w:p>
           <w:pPr>
@@ -454,6 +505,7 @@
                                     <w:dataBinding w:prefixMappings="xmlns:ns0='http://purl.org/dc/elements/1.1/' xmlns:ns1='http://schemas.openxmlformats.org/package/2006/metadata/core-properties' " w:xpath="/ns1:coreProperties[1]/ns0:title[1]" w:storeItemID="{6C3C8BC8-F283-45AE-878A-BAB7291924A1}"/>
                                     <w:text/>
                                   </w:sdtPr>
+                                  <w:sdtEndPr/>
                                   <w:sdtContent>
                                     <w:r>
                                       <w:rPr>
@@ -487,7 +539,9 @@
                                     <w:dataBinding w:prefixMappings="xmlns:ns0='http://purl.org/dc/elements/1.1/' xmlns:ns1='http://schemas.openxmlformats.org/package/2006/metadata/core-properties' " w:xpath="/ns1:coreProperties[1]/ns0:subject[1]" w:storeItemID="{6C3C8BC8-F283-45AE-878A-BAB7291924A1}"/>
                                     <w:text/>
                                   </w:sdtPr>
+                                  <w:sdtEndPr/>
                                   <w:sdtContent>
+                                    <w:proofErr w:type="spellStart"/>
                                     <w:r>
                                       <w:rPr>
                                         <w:color w:val="1F4E79"/>
@@ -496,6 +550,7 @@
                                       </w:rPr>
                                       <w:t>TutoratoSmart</w:t>
                                     </w:r>
+                                    <w:proofErr w:type="spellEnd"/>
                                   </w:sdtContent>
                                 </w:sdt>
                               </w:p>
@@ -579,6 +634,7 @@
                               <w:text/>
                             </w:sdtPr>
                             <w:sdtContent>
+                              <w:proofErr w:type="spellStart"/>
                               <w:r>
                                 <w:rPr>
                                   <w:color w:val="1F4E79"/>
@@ -587,6 +643,7 @@
                                 </w:rPr>
                                 <w:t>TutoratoSmart</w:t>
                               </w:r>
+                              <w:proofErr w:type="spellEnd"/>
                             </w:sdtContent>
                           </w:sdt>
                         </w:p>
@@ -668,6 +725,8 @@
             </w:rPr>
             <w:br w:type="page"/>
           </w:r>
+          <w:bookmarkStart w:id="1" w:name="_GoBack"/>
+          <w:bookmarkEnd w:id="1"/>
         </w:p>
         <w:p>
           <w:pPr>
@@ -688,6 +747,7 @@
               <w:lang w:val="it-IT"/>
             </w:rPr>
           </w:pPr>
+          <w:proofErr w:type="spellStart"/>
           <w:r>
             <w:rPr>
               <w:rFonts w:ascii="Century Gothic" w:hAnsi="Century Gothic"/>
@@ -697,7 +757,19 @@
               <w:u w:val="single"/>
               <w:lang w:val="it-IT"/>
             </w:rPr>
-            <w:t>Revision History</w:t>
+            <w:t>Revision</w:t>
+          </w:r>
+          <w:proofErr w:type="spellEnd"/>
+          <w:r>
+            <w:rPr>
+              <w:rFonts w:ascii="Century Gothic" w:hAnsi="Century Gothic"/>
+              <w:color w:val="1F4E79"/>
+              <w:sz w:val="36"/>
+              <w:szCs w:val="36"/>
+              <w:u w:val="single"/>
+              <w:lang w:val="it-IT"/>
+            </w:rPr>
+            <w:t xml:space="preserve"> History</w:t>
           </w:r>
         </w:p>
         <w:tbl>
@@ -915,7 +987,21 @@
                   <w:rPr>
                     <w:sz w:val="22"/>
                   </w:rPr>
-                  <w:t>Aggiunta screenshots casi di test DAO</w:t>
+                  <w:t xml:space="preserve">Aggiunta </w:t>
+                </w:r>
+                <w:proofErr w:type="spellStart"/>
+                <w:r>
+                  <w:rPr>
+                    <w:sz w:val="22"/>
+                  </w:rPr>
+                  <w:t>screenshots</w:t>
+                </w:r>
+                <w:proofErr w:type="spellEnd"/>
+                <w:r>
+                  <w:rPr>
+                    <w:sz w:val="22"/>
+                  </w:rPr>
+                  <w:t xml:space="preserve"> casi di test DAO</w:t>
                 </w:r>
               </w:p>
             </w:tc>
@@ -4611,8 +4697,8 @@
           <w:lang w:val="it-IT"/>
         </w:rPr>
       </w:pPr>
-      <w:bookmarkStart w:id="1" w:name="_Toc26433059"/>
-      <w:bookmarkStart w:id="2" w:name="_Toc29997619"/>
+      <w:bookmarkStart w:id="2" w:name="_Toc26433059"/>
+      <w:bookmarkStart w:id="3" w:name="_Toc29997619"/>
       <w:r>
         <w:rPr>
           <w:color w:val="1F4E79"/>
@@ -4645,8 +4731,8 @@
         </w:rPr>
         <w:t>duzione</w:t>
       </w:r>
-      <w:bookmarkEnd w:id="1"/>
       <w:bookmarkEnd w:id="2"/>
+      <w:bookmarkEnd w:id="3"/>
     </w:p>
     <w:p>
       <w:pPr>
@@ -4658,23 +4744,45 @@
       <w:r>
         <w:t xml:space="preserve">Questo documento ha lo scopo di riportare i risultati dell’esecuzione dei test case di unità delle varie componenti del software web </w:t>
       </w:r>
+      <w:proofErr w:type="spellStart"/>
       <w:r>
         <w:t>TutoratoSmart</w:t>
       </w:r>
+      <w:proofErr w:type="spellEnd"/>
       <w:r>
         <w:t xml:space="preserve">. In particolare, sono state testate le classi del package </w:t>
       </w:r>
+      <w:proofErr w:type="spellStart"/>
+      <w:proofErr w:type="gramStart"/>
       <w:r>
         <w:t>project.M</w:t>
       </w:r>
       <w:r>
-        <w:t xml:space="preserve">odel e </w:t>
-      </w:r>
+        <w:t>odel</w:t>
+      </w:r>
+      <w:proofErr w:type="spellEnd"/>
+      <w:proofErr w:type="gramEnd"/>
+      <w:r>
+        <w:t xml:space="preserve"> e </w:t>
+      </w:r>
+      <w:proofErr w:type="spellStart"/>
       <w:r>
         <w:t>project.C</w:t>
       </w:r>
       <w:r>
-        <w:t>ontroller con l’utilizzo di JUnit.</w:t>
+        <w:t>ontroller</w:t>
+      </w:r>
+      <w:proofErr w:type="spellEnd"/>
+      <w:r>
+        <w:t xml:space="preserve"> con l’utilizzo di </w:t>
+      </w:r>
+      <w:proofErr w:type="spellStart"/>
+      <w:r>
+        <w:t>JUnit</w:t>
+      </w:r>
+      <w:proofErr w:type="spellEnd"/>
+      <w:r>
+        <w:t>.</w:t>
       </w:r>
       <w:r>
         <w:t>.</w:t>
@@ -4701,14 +4809,30 @@
           <w:color w:val="auto"/>
         </w:rPr>
       </w:pPr>
-      <w:bookmarkStart w:id="3" w:name="_Toc29997620"/>
+      <w:bookmarkStart w:id="4" w:name="_Toc29997620"/>
+      <w:proofErr w:type="spellStart"/>
       <w:r>
         <w:rPr>
           <w:color w:val="auto"/>
         </w:rPr>
-        <w:t>Identificativo del documento</w:t>
-      </w:r>
-      <w:bookmarkEnd w:id="3"/>
+        <w:t>Identificativo</w:t>
+      </w:r>
+      <w:proofErr w:type="spellEnd"/>
+      <w:r>
+        <w:rPr>
+          <w:color w:val="auto"/>
+        </w:rPr>
+        <w:t xml:space="preserve"> del </w:t>
+      </w:r>
+      <w:proofErr w:type="spellStart"/>
+      <w:r>
+        <w:rPr>
+          <w:color w:val="auto"/>
+        </w:rPr>
+        <w:t>documento</w:t>
+      </w:r>
+      <w:bookmarkEnd w:id="4"/>
+      <w:proofErr w:type="spellEnd"/>
     </w:p>
     <w:p>
       <w:pPr>
@@ -4729,14 +4853,16 @@
           <w:color w:val="auto"/>
         </w:rPr>
       </w:pPr>
-      <w:bookmarkStart w:id="4" w:name="_Toc29997621"/>
+      <w:bookmarkStart w:id="5" w:name="_Toc29997621"/>
+      <w:proofErr w:type="spellStart"/>
       <w:r>
         <w:rPr>
           <w:color w:val="auto"/>
         </w:rPr>
         <w:t>Scopo</w:t>
       </w:r>
-      <w:bookmarkEnd w:id="4"/>
+      <w:bookmarkEnd w:id="5"/>
+      <w:proofErr w:type="spellEnd"/>
     </w:p>
     <w:p>
       <w:pPr>
@@ -4746,8 +4872,13 @@
         <w:t>Lo scopo di questo documento è quello di fornire una presentazione dei casi di test di unità per il software</w:t>
       </w:r>
       <w:r>
-        <w:t xml:space="preserve"> TutoratoSmart</w:t>
-      </w:r>
+        <w:t xml:space="preserve"> </w:t>
+      </w:r>
+      <w:proofErr w:type="spellStart"/>
+      <w:r>
+        <w:t>TutoratoSmart</w:t>
+      </w:r>
+      <w:proofErr w:type="spellEnd"/>
       <w:r>
         <w:t xml:space="preserve">. I vari membri </w:t>
       </w:r>
@@ -4769,14 +4900,16 @@
           <w:color w:val="auto"/>
         </w:rPr>
       </w:pPr>
-      <w:bookmarkStart w:id="5" w:name="_Toc29997622"/>
+      <w:bookmarkStart w:id="6" w:name="_Toc29997622"/>
+      <w:proofErr w:type="spellStart"/>
       <w:r>
         <w:rPr>
           <w:color w:val="auto"/>
         </w:rPr>
         <w:t>Riferimenti</w:t>
       </w:r>
-      <w:bookmarkEnd w:id="5"/>
+      <w:bookmarkEnd w:id="6"/>
+      <w:proofErr w:type="spellEnd"/>
     </w:p>
     <w:p>
       <w:pPr>
@@ -4838,14 +4971,42 @@
           <w:color w:val="1F4E79"/>
         </w:rPr>
       </w:pPr>
-      <w:bookmarkStart w:id="6" w:name="_Toc29997623"/>
+      <w:bookmarkStart w:id="7" w:name="_Toc29997623"/>
       <w:r>
         <w:rPr>
           <w:color w:val="1F4E79"/>
         </w:rPr>
-        <w:t>2. Risultati di JUnit per il Model</w:t>
-      </w:r>
-      <w:bookmarkEnd w:id="6"/>
+        <w:t xml:space="preserve">2. </w:t>
+      </w:r>
+      <w:proofErr w:type="spellStart"/>
+      <w:r>
+        <w:rPr>
+          <w:color w:val="1F4E79"/>
+        </w:rPr>
+        <w:t>Risultati</w:t>
+      </w:r>
+      <w:proofErr w:type="spellEnd"/>
+      <w:r>
+        <w:rPr>
+          <w:color w:val="1F4E79"/>
+        </w:rPr>
+        <w:t xml:space="preserve"> di JUnit per </w:t>
+      </w:r>
+      <w:proofErr w:type="spellStart"/>
+      <w:r>
+        <w:rPr>
+          <w:color w:val="1F4E79"/>
+        </w:rPr>
+        <w:t>il</w:t>
+      </w:r>
+      <w:proofErr w:type="spellEnd"/>
+      <w:r>
+        <w:rPr>
+          <w:color w:val="1F4E79"/>
+        </w:rPr>
+        <w:t xml:space="preserve"> Model</w:t>
+      </w:r>
+      <w:bookmarkEnd w:id="7"/>
     </w:p>
     <w:p>
       <w:pPr>
@@ -4863,22 +5024,154 @@
           <w:rFonts w:ascii="Garamond" w:hAnsi="Garamond"/>
           <w:color w:val="auto"/>
         </w:rPr>
-        <w:t xml:space="preserve">Di seguito sono riportati </w:t>
-      </w:r>
+        <w:t xml:space="preserve">Di </w:t>
+      </w:r>
+      <w:proofErr w:type="spellStart"/>
       <w:r>
         <w:rPr>
           <w:rFonts w:ascii="Garamond" w:hAnsi="Garamond"/>
           <w:color w:val="auto"/>
         </w:rPr>
-        <w:t>i r</w:t>
-      </w:r>
+        <w:t>seguito</w:t>
+      </w:r>
+      <w:proofErr w:type="spellEnd"/>
       <w:r>
         <w:rPr>
           <w:rFonts w:ascii="Garamond" w:hAnsi="Garamond"/>
           <w:color w:val="auto"/>
         </w:rPr>
-        <w:t>isultati dei test di unità per le classi del Package project.Model</w:t>
-      </w:r>
+        <w:t xml:space="preserve"> </w:t>
+      </w:r>
+      <w:proofErr w:type="spellStart"/>
+      <w:r>
+        <w:rPr>
+          <w:rFonts w:ascii="Garamond" w:hAnsi="Garamond"/>
+          <w:color w:val="auto"/>
+        </w:rPr>
+        <w:t>sono</w:t>
+      </w:r>
+      <w:proofErr w:type="spellEnd"/>
+      <w:r>
+        <w:rPr>
+          <w:rFonts w:ascii="Garamond" w:hAnsi="Garamond"/>
+          <w:color w:val="auto"/>
+        </w:rPr>
+        <w:t xml:space="preserve"> </w:t>
+      </w:r>
+      <w:proofErr w:type="spellStart"/>
+      <w:r>
+        <w:rPr>
+          <w:rFonts w:ascii="Garamond" w:hAnsi="Garamond"/>
+          <w:color w:val="auto"/>
+        </w:rPr>
+        <w:t>riportati</w:t>
+      </w:r>
+      <w:proofErr w:type="spellEnd"/>
+      <w:r>
+        <w:rPr>
+          <w:rFonts w:ascii="Garamond" w:hAnsi="Garamond"/>
+          <w:color w:val="auto"/>
+        </w:rPr>
+        <w:t xml:space="preserve"> </w:t>
+      </w:r>
+      <w:proofErr w:type="spellStart"/>
+      <w:r>
+        <w:rPr>
+          <w:rFonts w:ascii="Garamond" w:hAnsi="Garamond"/>
+          <w:color w:val="auto"/>
+        </w:rPr>
+        <w:t>i</w:t>
+      </w:r>
+      <w:proofErr w:type="spellEnd"/>
+      <w:r>
+        <w:rPr>
+          <w:rFonts w:ascii="Garamond" w:hAnsi="Garamond"/>
+          <w:color w:val="auto"/>
+        </w:rPr>
+        <w:t xml:space="preserve"> </w:t>
+      </w:r>
+      <w:proofErr w:type="spellStart"/>
+      <w:r>
+        <w:rPr>
+          <w:rFonts w:ascii="Garamond" w:hAnsi="Garamond"/>
+          <w:color w:val="auto"/>
+        </w:rPr>
+        <w:t>r</w:t>
+      </w:r>
+      <w:r>
+        <w:rPr>
+          <w:rFonts w:ascii="Garamond" w:hAnsi="Garamond"/>
+          <w:color w:val="auto"/>
+        </w:rPr>
+        <w:t>isultati</w:t>
+      </w:r>
+      <w:proofErr w:type="spellEnd"/>
+      <w:r>
+        <w:rPr>
+          <w:rFonts w:ascii="Garamond" w:hAnsi="Garamond"/>
+          <w:color w:val="auto"/>
+        </w:rPr>
+        <w:t xml:space="preserve"> </w:t>
+      </w:r>
+      <w:proofErr w:type="spellStart"/>
+      <w:r>
+        <w:rPr>
+          <w:rFonts w:ascii="Garamond" w:hAnsi="Garamond"/>
+          <w:color w:val="auto"/>
+        </w:rPr>
+        <w:t>dei</w:t>
+      </w:r>
+      <w:proofErr w:type="spellEnd"/>
+      <w:r>
+        <w:rPr>
+          <w:rFonts w:ascii="Garamond" w:hAnsi="Garamond"/>
+          <w:color w:val="auto"/>
+        </w:rPr>
+        <w:t xml:space="preserve"> test di </w:t>
+      </w:r>
+      <w:proofErr w:type="spellStart"/>
+      <w:r>
+        <w:rPr>
+          <w:rFonts w:ascii="Garamond" w:hAnsi="Garamond"/>
+          <w:color w:val="auto"/>
+        </w:rPr>
+        <w:t>unità</w:t>
+      </w:r>
+      <w:proofErr w:type="spellEnd"/>
+      <w:r>
+        <w:rPr>
+          <w:rFonts w:ascii="Garamond" w:hAnsi="Garamond"/>
+          <w:color w:val="auto"/>
+        </w:rPr>
+        <w:t xml:space="preserve"> per le </w:t>
+      </w:r>
+      <w:proofErr w:type="spellStart"/>
+      <w:r>
+        <w:rPr>
+          <w:rFonts w:ascii="Garamond" w:hAnsi="Garamond"/>
+          <w:color w:val="auto"/>
+        </w:rPr>
+        <w:t>classi</w:t>
+      </w:r>
+      <w:proofErr w:type="spellEnd"/>
+      <w:r>
+        <w:rPr>
+          <w:rFonts w:ascii="Garamond" w:hAnsi="Garamond"/>
+          <w:color w:val="auto"/>
+        </w:rPr>
+        <w:t xml:space="preserve"> del Package </w:t>
+      </w:r>
+      <w:proofErr w:type="spellStart"/>
+      <w:proofErr w:type="gramStart"/>
+      <w:r>
+        <w:rPr>
+          <w:rFonts w:ascii="Garamond" w:hAnsi="Garamond"/>
+          <w:color w:val="auto"/>
+        </w:rPr>
+        <w:t>project.Model</w:t>
+      </w:r>
+      <w:proofErr w:type="spellEnd"/>
+      <w:proofErr w:type="gramEnd"/>
     </w:p>
     <w:p>
       <w:pPr>
@@ -4895,11 +5188,11 @@
       <w:pPr>
         <w:pStyle w:val="Titolo2"/>
       </w:pPr>
-      <w:bookmarkStart w:id="7" w:name="_Toc29997624"/>
+      <w:bookmarkStart w:id="8" w:name="_Toc29997624"/>
       <w:r>
         <w:t>2.1. Features testate</w:t>
       </w:r>
-      <w:bookmarkEnd w:id="7"/>
+      <w:bookmarkEnd w:id="8"/>
     </w:p>
     <w:p>
       <w:pPr>
@@ -4928,7 +5221,201 @@
           <w:sz w:val="23"/>
           <w:szCs w:val="23"/>
         </w:rPr>
-        <w:t>Il testing di unità si propone di effettuare il test delle classi presenti all’interno del Package project.Model. In particolare, saranno eseguiti:</w:t>
+        <w:t xml:space="preserve">Il testing di </w:t>
+      </w:r>
+      <w:proofErr w:type="spellStart"/>
+      <w:r>
+        <w:rPr>
+          <w:sz w:val="23"/>
+          <w:szCs w:val="23"/>
+        </w:rPr>
+        <w:t>unità</w:t>
+      </w:r>
+      <w:proofErr w:type="spellEnd"/>
+      <w:r>
+        <w:rPr>
+          <w:sz w:val="23"/>
+          <w:szCs w:val="23"/>
+        </w:rPr>
+        <w:t xml:space="preserve"> </w:t>
+      </w:r>
+      <w:proofErr w:type="spellStart"/>
+      <w:r>
+        <w:rPr>
+          <w:sz w:val="23"/>
+          <w:szCs w:val="23"/>
+        </w:rPr>
+        <w:t>si</w:t>
+      </w:r>
+      <w:proofErr w:type="spellEnd"/>
+      <w:r>
+        <w:rPr>
+          <w:sz w:val="23"/>
+          <w:szCs w:val="23"/>
+        </w:rPr>
+        <w:t xml:space="preserve"> propone di </w:t>
+      </w:r>
+      <w:proofErr w:type="spellStart"/>
+      <w:r>
+        <w:rPr>
+          <w:sz w:val="23"/>
+          <w:szCs w:val="23"/>
+        </w:rPr>
+        <w:t>effettuare</w:t>
+      </w:r>
+      <w:proofErr w:type="spellEnd"/>
+      <w:r>
+        <w:rPr>
+          <w:sz w:val="23"/>
+          <w:szCs w:val="23"/>
+        </w:rPr>
+        <w:t xml:space="preserve"> </w:t>
+      </w:r>
+      <w:proofErr w:type="spellStart"/>
+      <w:r>
+        <w:rPr>
+          <w:sz w:val="23"/>
+          <w:szCs w:val="23"/>
+        </w:rPr>
+        <w:t>il</w:t>
+      </w:r>
+      <w:proofErr w:type="spellEnd"/>
+      <w:r>
+        <w:rPr>
+          <w:sz w:val="23"/>
+          <w:szCs w:val="23"/>
+        </w:rPr>
+        <w:t xml:space="preserve"> test </w:t>
+      </w:r>
+      <w:proofErr w:type="spellStart"/>
+      <w:r>
+        <w:rPr>
+          <w:sz w:val="23"/>
+          <w:szCs w:val="23"/>
+        </w:rPr>
+        <w:t>delle</w:t>
+      </w:r>
+      <w:proofErr w:type="spellEnd"/>
+      <w:r>
+        <w:rPr>
+          <w:sz w:val="23"/>
+          <w:szCs w:val="23"/>
+        </w:rPr>
+        <w:t xml:space="preserve"> </w:t>
+      </w:r>
+      <w:proofErr w:type="spellStart"/>
+      <w:r>
+        <w:rPr>
+          <w:sz w:val="23"/>
+          <w:szCs w:val="23"/>
+        </w:rPr>
+        <w:t>classi</w:t>
+      </w:r>
+      <w:proofErr w:type="spellEnd"/>
+      <w:r>
+        <w:rPr>
+          <w:sz w:val="23"/>
+          <w:szCs w:val="23"/>
+        </w:rPr>
+        <w:t xml:space="preserve"> </w:t>
+      </w:r>
+      <w:proofErr w:type="spellStart"/>
+      <w:r>
+        <w:rPr>
+          <w:sz w:val="23"/>
+          <w:szCs w:val="23"/>
+        </w:rPr>
+        <w:t>presenti</w:t>
+      </w:r>
+      <w:proofErr w:type="spellEnd"/>
+      <w:r>
+        <w:rPr>
+          <w:sz w:val="23"/>
+          <w:szCs w:val="23"/>
+        </w:rPr>
+        <w:t xml:space="preserve"> </w:t>
+      </w:r>
+      <w:proofErr w:type="spellStart"/>
+      <w:r>
+        <w:rPr>
+          <w:sz w:val="23"/>
+          <w:szCs w:val="23"/>
+        </w:rPr>
+        <w:t>all’interno</w:t>
+      </w:r>
+      <w:proofErr w:type="spellEnd"/>
+      <w:r>
+        <w:rPr>
+          <w:sz w:val="23"/>
+          <w:szCs w:val="23"/>
+        </w:rPr>
+        <w:t xml:space="preserve"> del Package </w:t>
+      </w:r>
+      <w:proofErr w:type="spellStart"/>
+      <w:proofErr w:type="gramStart"/>
+      <w:r>
+        <w:rPr>
+          <w:sz w:val="23"/>
+          <w:szCs w:val="23"/>
+        </w:rPr>
+        <w:t>project.Model</w:t>
+      </w:r>
+      <w:proofErr w:type="spellEnd"/>
+      <w:proofErr w:type="gramEnd"/>
+      <w:r>
+        <w:rPr>
+          <w:sz w:val="23"/>
+          <w:szCs w:val="23"/>
+        </w:rPr>
+        <w:t xml:space="preserve">. In </w:t>
+      </w:r>
+      <w:proofErr w:type="spellStart"/>
+      <w:r>
+        <w:rPr>
+          <w:sz w:val="23"/>
+          <w:szCs w:val="23"/>
+        </w:rPr>
+        <w:t>particolare</w:t>
+      </w:r>
+      <w:proofErr w:type="spellEnd"/>
+      <w:r>
+        <w:rPr>
+          <w:sz w:val="23"/>
+          <w:szCs w:val="23"/>
+        </w:rPr>
+        <w:t xml:space="preserve">, </w:t>
+      </w:r>
+      <w:proofErr w:type="spellStart"/>
+      <w:r>
+        <w:rPr>
+          <w:sz w:val="23"/>
+          <w:szCs w:val="23"/>
+        </w:rPr>
+        <w:t>saranno</w:t>
+      </w:r>
+      <w:proofErr w:type="spellEnd"/>
+      <w:r>
+        <w:rPr>
+          <w:sz w:val="23"/>
+          <w:szCs w:val="23"/>
+        </w:rPr>
+        <w:t xml:space="preserve"> </w:t>
+      </w:r>
+      <w:proofErr w:type="spellStart"/>
+      <w:r>
+        <w:rPr>
+          <w:sz w:val="23"/>
+          <w:szCs w:val="23"/>
+        </w:rPr>
+        <w:t>eseguiti</w:t>
+      </w:r>
+      <w:proofErr w:type="spellEnd"/>
+      <w:r>
+        <w:rPr>
+          <w:sz w:val="23"/>
+          <w:szCs w:val="23"/>
+        </w:rPr>
+        <w:t>:</w:t>
       </w:r>
     </w:p>
     <w:p>
@@ -4956,6 +5443,7 @@
           <w:szCs w:val="24"/>
         </w:rPr>
       </w:pPr>
+      <w:proofErr w:type="spellStart"/>
       <w:r>
         <w:rPr>
           <w:rFonts w:ascii="Garamond" w:hAnsi="Garamond"/>
@@ -4964,6 +5452,7 @@
         </w:rPr>
         <w:t>ActivityTutorDAO</w:t>
       </w:r>
+      <w:proofErr w:type="spellEnd"/>
     </w:p>
     <w:p>
       <w:pPr>
@@ -4980,6 +5469,7 @@
           <w:szCs w:val="24"/>
         </w:rPr>
       </w:pPr>
+      <w:proofErr w:type="spellStart"/>
       <w:r>
         <w:rPr>
           <w:rFonts w:ascii="Garamond" w:hAnsi="Garamond"/>
@@ -4988,6 +5478,7 @@
         </w:rPr>
         <w:t>AppointmentDAO</w:t>
       </w:r>
+      <w:proofErr w:type="spellEnd"/>
     </w:p>
     <w:p>
       <w:pPr>
@@ -5004,6 +5495,7 @@
           <w:szCs w:val="24"/>
         </w:rPr>
       </w:pPr>
+      <w:proofErr w:type="spellStart"/>
       <w:r>
         <w:rPr>
           <w:rFonts w:ascii="Garamond" w:hAnsi="Garamond"/>
@@ -5012,6 +5504,7 @@
         </w:rPr>
         <w:t>ContainedInDAO</w:t>
       </w:r>
+      <w:proofErr w:type="spellEnd"/>
     </w:p>
     <w:p>
       <w:pPr>
@@ -5028,6 +5521,7 @@
           <w:szCs w:val="24"/>
         </w:rPr>
       </w:pPr>
+      <w:proofErr w:type="spellStart"/>
       <w:r>
         <w:rPr>
           <w:rFonts w:ascii="Garamond" w:hAnsi="Garamond"/>
@@ -5036,6 +5530,7 @@
         </w:rPr>
         <w:t>ManagesDAO</w:t>
       </w:r>
+      <w:proofErr w:type="spellEnd"/>
     </w:p>
     <w:p>
       <w:pPr>
@@ -5052,6 +5547,7 @@
           <w:szCs w:val="24"/>
         </w:rPr>
       </w:pPr>
+      <w:proofErr w:type="spellStart"/>
       <w:r>
         <w:rPr>
           <w:rFonts w:ascii="Garamond" w:hAnsi="Garamond"/>
@@ -5060,6 +5556,7 @@
         </w:rPr>
         <w:t>RegisterDAO</w:t>
       </w:r>
+      <w:proofErr w:type="spellEnd"/>
     </w:p>
     <w:p>
       <w:pPr>
@@ -5076,6 +5573,7 @@
           <w:szCs w:val="24"/>
         </w:rPr>
       </w:pPr>
+      <w:proofErr w:type="spellStart"/>
       <w:r>
         <w:rPr>
           <w:rFonts w:ascii="Garamond" w:hAnsi="Garamond"/>
@@ -5084,6 +5582,7 @@
         </w:rPr>
         <w:t>RequestDAO</w:t>
       </w:r>
+      <w:proofErr w:type="spellEnd"/>
     </w:p>
     <w:p>
       <w:pPr>
@@ -5100,6 +5599,7 @@
           <w:szCs w:val="24"/>
         </w:rPr>
       </w:pPr>
+      <w:proofErr w:type="spellStart"/>
       <w:r>
         <w:rPr>
           <w:rFonts w:ascii="Garamond" w:hAnsi="Garamond"/>
@@ -5108,6 +5608,7 @@
         </w:rPr>
         <w:t>StudentDAO</w:t>
       </w:r>
+      <w:proofErr w:type="spellEnd"/>
     </w:p>
     <w:p>
       <w:pPr>
@@ -5124,6 +5625,7 @@
           <w:szCs w:val="24"/>
         </w:rPr>
       </w:pPr>
+      <w:proofErr w:type="spellStart"/>
       <w:r>
         <w:rPr>
           <w:rFonts w:ascii="Garamond" w:hAnsi="Garamond"/>
@@ -5132,6 +5634,7 @@
         </w:rPr>
         <w:t>TutorDAO</w:t>
       </w:r>
+      <w:proofErr w:type="spellEnd"/>
     </w:p>
     <w:p>
       <w:pPr>
@@ -5148,6 +5651,7 @@
           <w:szCs w:val="24"/>
         </w:rPr>
       </w:pPr>
+      <w:proofErr w:type="spellStart"/>
       <w:r>
         <w:rPr>
           <w:rFonts w:ascii="Garamond" w:hAnsi="Garamond"/>
@@ -5157,6 +5661,7 @@
         <w:lastRenderedPageBreak/>
         <w:t>UserDAO</w:t>
       </w:r>
+      <w:proofErr w:type="spellEnd"/>
     </w:p>
     <w:p>
       <w:pPr>
@@ -5173,6 +5678,7 @@
           <w:szCs w:val="24"/>
         </w:rPr>
       </w:pPr>
+      <w:proofErr w:type="spellStart"/>
       <w:r>
         <w:rPr>
           <w:rFonts w:ascii="Garamond" w:hAnsi="Garamond"/>
@@ -5181,6 +5687,7 @@
         </w:rPr>
         <w:t>ValidatesDAO</w:t>
       </w:r>
+      <w:proofErr w:type="spellEnd"/>
     </w:p>
     <w:p>
       <w:pPr>
@@ -5197,6 +5704,7 @@
           <w:szCs w:val="24"/>
         </w:rPr>
       </w:pPr>
+      <w:proofErr w:type="spellStart"/>
       <w:r>
         <w:rPr>
           <w:rFonts w:ascii="Garamond" w:hAnsi="Garamond"/>
@@ -5213,6 +5721,7 @@
         </w:rPr>
         <w:t>Bean</w:t>
       </w:r>
+      <w:proofErr w:type="spellEnd"/>
     </w:p>
     <w:p>
       <w:pPr>
@@ -5229,6 +5738,7 @@
           <w:szCs w:val="24"/>
         </w:rPr>
       </w:pPr>
+      <w:proofErr w:type="spellStart"/>
       <w:r>
         <w:rPr>
           <w:rFonts w:ascii="Garamond" w:hAnsi="Garamond"/>
@@ -5237,6 +5747,7 @@
         </w:rPr>
         <w:t>AppointmentBean</w:t>
       </w:r>
+      <w:proofErr w:type="spellEnd"/>
     </w:p>
     <w:p>
       <w:pPr>
@@ -5253,6 +5764,7 @@
           <w:szCs w:val="24"/>
         </w:rPr>
       </w:pPr>
+      <w:proofErr w:type="spellStart"/>
       <w:r>
         <w:rPr>
           <w:rFonts w:ascii="Garamond" w:hAnsi="Garamond"/>
@@ -5261,6 +5773,7 @@
         </w:rPr>
         <w:t>ContainedInBean</w:t>
       </w:r>
+      <w:proofErr w:type="spellEnd"/>
     </w:p>
     <w:p>
       <w:pPr>
@@ -5277,6 +5790,7 @@
           <w:szCs w:val="24"/>
         </w:rPr>
       </w:pPr>
+      <w:proofErr w:type="spellStart"/>
       <w:r>
         <w:rPr>
           <w:rFonts w:ascii="Garamond" w:hAnsi="Garamond"/>
@@ -5285,6 +5799,7 @@
         </w:rPr>
         <w:t>ManagesBean</w:t>
       </w:r>
+      <w:proofErr w:type="spellEnd"/>
     </w:p>
     <w:p>
       <w:pPr>
@@ -5301,6 +5816,7 @@
           <w:szCs w:val="24"/>
         </w:rPr>
       </w:pPr>
+      <w:proofErr w:type="spellStart"/>
       <w:r>
         <w:rPr>
           <w:rFonts w:ascii="Garamond" w:hAnsi="Garamond"/>
@@ -5309,6 +5825,7 @@
         </w:rPr>
         <w:t>RegisterBean</w:t>
       </w:r>
+      <w:proofErr w:type="spellEnd"/>
     </w:p>
     <w:p>
       <w:pPr>
@@ -5325,6 +5842,7 @@
           <w:szCs w:val="24"/>
         </w:rPr>
       </w:pPr>
+      <w:proofErr w:type="spellStart"/>
       <w:r>
         <w:rPr>
           <w:rFonts w:ascii="Garamond" w:hAnsi="Garamond"/>
@@ -5333,6 +5851,7 @@
         </w:rPr>
         <w:t>RequestBean</w:t>
       </w:r>
+      <w:proofErr w:type="spellEnd"/>
     </w:p>
     <w:p>
       <w:pPr>
@@ -5349,6 +5868,7 @@
           <w:szCs w:val="24"/>
         </w:rPr>
       </w:pPr>
+      <w:proofErr w:type="spellStart"/>
       <w:r>
         <w:rPr>
           <w:rFonts w:ascii="Garamond" w:hAnsi="Garamond"/>
@@ -5357,6 +5877,7 @@
         </w:rPr>
         <w:t>StudentBean</w:t>
       </w:r>
+      <w:proofErr w:type="spellEnd"/>
     </w:p>
     <w:p>
       <w:pPr>
@@ -5373,6 +5894,7 @@
           <w:szCs w:val="24"/>
         </w:rPr>
       </w:pPr>
+      <w:proofErr w:type="spellStart"/>
       <w:r>
         <w:rPr>
           <w:rFonts w:ascii="Garamond" w:hAnsi="Garamond"/>
@@ -5381,6 +5903,7 @@
         </w:rPr>
         <w:t>TutorBean</w:t>
       </w:r>
+      <w:proofErr w:type="spellEnd"/>
     </w:p>
     <w:p>
       <w:pPr>
@@ -5397,6 +5920,7 @@
           <w:szCs w:val="24"/>
         </w:rPr>
       </w:pPr>
+      <w:proofErr w:type="spellStart"/>
       <w:r>
         <w:rPr>
           <w:rFonts w:ascii="Garamond" w:hAnsi="Garamond"/>
@@ -5405,6 +5929,7 @@
         </w:rPr>
         <w:t>UserBean</w:t>
       </w:r>
+      <w:proofErr w:type="spellEnd"/>
     </w:p>
     <w:p>
       <w:pPr>
@@ -5421,6 +5946,7 @@
           <w:szCs w:val="24"/>
         </w:rPr>
       </w:pPr>
+      <w:proofErr w:type="spellStart"/>
       <w:r>
         <w:rPr>
           <w:rFonts w:ascii="Garamond" w:hAnsi="Garamond"/>
@@ -5429,6 +5955,7 @@
         </w:rPr>
         <w:t>ValidatesBean</w:t>
       </w:r>
+      <w:proofErr w:type="spellEnd"/>
     </w:p>
     <w:p>
       <w:pPr>
@@ -5467,11 +5994,48 @@
       <w:pPr>
         <w:pStyle w:val="Titolo2"/>
       </w:pPr>
-      <w:bookmarkStart w:id="8" w:name="_Toc29997625"/>
-      <w:r>
-        <w:t>2.2. Panoramica dei risultati del test delle classi</w:t>
-      </w:r>
-      <w:bookmarkEnd w:id="8"/>
+      <w:bookmarkStart w:id="9" w:name="_Toc29997625"/>
+      <w:r>
+        <w:t xml:space="preserve">2.2. </w:t>
+      </w:r>
+      <w:proofErr w:type="spellStart"/>
+      <w:r>
+        <w:t>Panoramica</w:t>
+      </w:r>
+      <w:proofErr w:type="spellEnd"/>
+      <w:r>
+        <w:t xml:space="preserve"> </w:t>
+      </w:r>
+      <w:proofErr w:type="spellStart"/>
+      <w:r>
+        <w:t>dei</w:t>
+      </w:r>
+      <w:proofErr w:type="spellEnd"/>
+      <w:r>
+        <w:t xml:space="preserve"> </w:t>
+      </w:r>
+      <w:proofErr w:type="spellStart"/>
+      <w:r>
+        <w:t>risultati</w:t>
+      </w:r>
+      <w:proofErr w:type="spellEnd"/>
+      <w:r>
+        <w:t xml:space="preserve"> del test </w:t>
+      </w:r>
+      <w:proofErr w:type="spellStart"/>
+      <w:r>
+        <w:t>delle</w:t>
+      </w:r>
+      <w:proofErr w:type="spellEnd"/>
+      <w:r>
+        <w:t xml:space="preserve"> </w:t>
+      </w:r>
+      <w:proofErr w:type="spellStart"/>
+      <w:r>
+        <w:t>classi</w:t>
+      </w:r>
+      <w:bookmarkEnd w:id="9"/>
+      <w:proofErr w:type="spellEnd"/>
     </w:p>
     <w:p>
       <w:pPr>
@@ -5488,17 +6052,251 @@
           <w:sz w:val="24"/>
           <w:szCs w:val="24"/>
         </w:rPr>
-        <w:t>In nessuna classe sono stati riscontrati errori e/o failure. Di seguito sono riportati I risultati dell’esecuzione di ogni classe.</w:t>
-      </w:r>
-    </w:p>
-    <w:p>
-      <w:pPr>
-        <w:pStyle w:val="Nessunaspaziatura"/>
+        <w:t xml:space="preserve">In </w:t>
+      </w:r>
+      <w:proofErr w:type="spellStart"/>
+      <w:r>
         <w:rPr>
           <w:rFonts w:ascii="Garamond" w:hAnsi="Garamond"/>
           <w:sz w:val="24"/>
           <w:szCs w:val="24"/>
         </w:rPr>
+        <w:t>nessuna</w:t>
+      </w:r>
+      <w:proofErr w:type="spellEnd"/>
+      <w:r>
+        <w:rPr>
+          <w:rFonts w:ascii="Garamond" w:hAnsi="Garamond"/>
+          <w:sz w:val="24"/>
+          <w:szCs w:val="24"/>
+        </w:rPr>
+        <w:t xml:space="preserve"> </w:t>
+      </w:r>
+      <w:proofErr w:type="spellStart"/>
+      <w:r>
+        <w:rPr>
+          <w:rFonts w:ascii="Garamond" w:hAnsi="Garamond"/>
+          <w:sz w:val="24"/>
+          <w:szCs w:val="24"/>
+        </w:rPr>
+        <w:t>classe</w:t>
+      </w:r>
+      <w:proofErr w:type="spellEnd"/>
+      <w:r>
+        <w:rPr>
+          <w:rFonts w:ascii="Garamond" w:hAnsi="Garamond"/>
+          <w:sz w:val="24"/>
+          <w:szCs w:val="24"/>
+        </w:rPr>
+        <w:t xml:space="preserve"> </w:t>
+      </w:r>
+      <w:proofErr w:type="spellStart"/>
+      <w:r>
+        <w:rPr>
+          <w:rFonts w:ascii="Garamond" w:hAnsi="Garamond"/>
+          <w:sz w:val="24"/>
+          <w:szCs w:val="24"/>
+        </w:rPr>
+        <w:t>sono</w:t>
+      </w:r>
+      <w:proofErr w:type="spellEnd"/>
+      <w:r>
+        <w:rPr>
+          <w:rFonts w:ascii="Garamond" w:hAnsi="Garamond"/>
+          <w:sz w:val="24"/>
+          <w:szCs w:val="24"/>
+        </w:rPr>
+        <w:t xml:space="preserve"> </w:t>
+      </w:r>
+      <w:proofErr w:type="spellStart"/>
+      <w:r>
+        <w:rPr>
+          <w:rFonts w:ascii="Garamond" w:hAnsi="Garamond"/>
+          <w:sz w:val="24"/>
+          <w:szCs w:val="24"/>
+        </w:rPr>
+        <w:t>stati</w:t>
+      </w:r>
+      <w:proofErr w:type="spellEnd"/>
+      <w:r>
+        <w:rPr>
+          <w:rFonts w:ascii="Garamond" w:hAnsi="Garamond"/>
+          <w:sz w:val="24"/>
+          <w:szCs w:val="24"/>
+        </w:rPr>
+        <w:t xml:space="preserve"> </w:t>
+      </w:r>
+      <w:proofErr w:type="spellStart"/>
+      <w:r>
+        <w:rPr>
+          <w:rFonts w:ascii="Garamond" w:hAnsi="Garamond"/>
+          <w:sz w:val="24"/>
+          <w:szCs w:val="24"/>
+        </w:rPr>
+        <w:t>riscontrati</w:t>
+      </w:r>
+      <w:proofErr w:type="spellEnd"/>
+      <w:r>
+        <w:rPr>
+          <w:rFonts w:ascii="Garamond" w:hAnsi="Garamond"/>
+          <w:sz w:val="24"/>
+          <w:szCs w:val="24"/>
+        </w:rPr>
+        <w:t xml:space="preserve"> </w:t>
+      </w:r>
+      <w:proofErr w:type="spellStart"/>
+      <w:r>
+        <w:rPr>
+          <w:rFonts w:ascii="Garamond" w:hAnsi="Garamond"/>
+          <w:sz w:val="24"/>
+          <w:szCs w:val="24"/>
+        </w:rPr>
+        <w:t>errori</w:t>
+      </w:r>
+      <w:proofErr w:type="spellEnd"/>
+      <w:r>
+        <w:rPr>
+          <w:rFonts w:ascii="Garamond" w:hAnsi="Garamond"/>
+          <w:sz w:val="24"/>
+          <w:szCs w:val="24"/>
+        </w:rPr>
+        <w:t xml:space="preserve"> e/o failure. Di </w:t>
+      </w:r>
+      <w:proofErr w:type="spellStart"/>
+      <w:r>
+        <w:rPr>
+          <w:rFonts w:ascii="Garamond" w:hAnsi="Garamond"/>
+          <w:sz w:val="24"/>
+          <w:szCs w:val="24"/>
+        </w:rPr>
+        <w:t>seguito</w:t>
+      </w:r>
+      <w:proofErr w:type="spellEnd"/>
+      <w:r>
+        <w:rPr>
+          <w:rFonts w:ascii="Garamond" w:hAnsi="Garamond"/>
+          <w:sz w:val="24"/>
+          <w:szCs w:val="24"/>
+        </w:rPr>
+        <w:t xml:space="preserve"> </w:t>
+      </w:r>
+      <w:proofErr w:type="spellStart"/>
+      <w:r>
+        <w:rPr>
+          <w:rFonts w:ascii="Garamond" w:hAnsi="Garamond"/>
+          <w:sz w:val="24"/>
+          <w:szCs w:val="24"/>
+        </w:rPr>
+        <w:t>sono</w:t>
+      </w:r>
+      <w:proofErr w:type="spellEnd"/>
+      <w:r>
+        <w:rPr>
+          <w:rFonts w:ascii="Garamond" w:hAnsi="Garamond"/>
+          <w:sz w:val="24"/>
+          <w:szCs w:val="24"/>
+        </w:rPr>
+        <w:t xml:space="preserve"> </w:t>
+      </w:r>
+      <w:proofErr w:type="spellStart"/>
+      <w:r>
+        <w:rPr>
+          <w:rFonts w:ascii="Garamond" w:hAnsi="Garamond"/>
+          <w:sz w:val="24"/>
+          <w:szCs w:val="24"/>
+        </w:rPr>
+        <w:t>riportati</w:t>
+      </w:r>
+      <w:proofErr w:type="spellEnd"/>
+      <w:r>
+        <w:rPr>
+          <w:rFonts w:ascii="Garamond" w:hAnsi="Garamond"/>
+          <w:sz w:val="24"/>
+          <w:szCs w:val="24"/>
+        </w:rPr>
+        <w:t xml:space="preserve"> I </w:t>
+      </w:r>
+      <w:proofErr w:type="spellStart"/>
+      <w:r>
+        <w:rPr>
+          <w:rFonts w:ascii="Garamond" w:hAnsi="Garamond"/>
+          <w:sz w:val="24"/>
+          <w:szCs w:val="24"/>
+        </w:rPr>
+        <w:t>risultati</w:t>
+      </w:r>
+      <w:proofErr w:type="spellEnd"/>
+      <w:r>
+        <w:rPr>
+          <w:rFonts w:ascii="Garamond" w:hAnsi="Garamond"/>
+          <w:sz w:val="24"/>
+          <w:szCs w:val="24"/>
+        </w:rPr>
+        <w:t xml:space="preserve"> </w:t>
+      </w:r>
+      <w:proofErr w:type="spellStart"/>
+      <w:r>
+        <w:rPr>
+          <w:rFonts w:ascii="Garamond" w:hAnsi="Garamond"/>
+          <w:sz w:val="24"/>
+          <w:szCs w:val="24"/>
+        </w:rPr>
+        <w:t>dell’esecuzione</w:t>
+      </w:r>
+      <w:proofErr w:type="spellEnd"/>
+      <w:r>
+        <w:rPr>
+          <w:rFonts w:ascii="Garamond" w:hAnsi="Garamond"/>
+          <w:sz w:val="24"/>
+          <w:szCs w:val="24"/>
+        </w:rPr>
+        <w:t xml:space="preserve"> di </w:t>
+      </w:r>
+      <w:proofErr w:type="spellStart"/>
+      <w:r>
+        <w:rPr>
+          <w:rFonts w:ascii="Garamond" w:hAnsi="Garamond"/>
+          <w:sz w:val="24"/>
+          <w:szCs w:val="24"/>
+        </w:rPr>
+        <w:t>ogni</w:t>
+      </w:r>
+      <w:proofErr w:type="spellEnd"/>
+      <w:r>
+        <w:rPr>
+          <w:rFonts w:ascii="Garamond" w:hAnsi="Garamond"/>
+          <w:sz w:val="24"/>
+          <w:szCs w:val="24"/>
+        </w:rPr>
+        <w:t xml:space="preserve"> </w:t>
+      </w:r>
+      <w:proofErr w:type="spellStart"/>
+      <w:r>
+        <w:rPr>
+          <w:rFonts w:ascii="Garamond" w:hAnsi="Garamond"/>
+          <w:sz w:val="24"/>
+          <w:szCs w:val="24"/>
+        </w:rPr>
+        <w:t>classe</w:t>
+      </w:r>
+      <w:proofErr w:type="spellEnd"/>
+      <w:r>
+        <w:rPr>
+          <w:rFonts w:ascii="Garamond" w:hAnsi="Garamond"/>
+          <w:sz w:val="24"/>
+          <w:szCs w:val="24"/>
+        </w:rPr>
+        <w:t>.</w:t>
+      </w:r>
+    </w:p>
+    <w:p>
+      <w:pPr>
+        <w:pStyle w:val="Nessunaspaziatura"/>
+        <w:rPr>
+          <w:rFonts w:ascii="Garamond" w:hAnsi="Garamond"/>
+          <w:sz w:val="24"/>
+          <w:szCs w:val="24"/>
+        </w:rPr>
       </w:pPr>
     </w:p>
     <w:p>
@@ -5510,11 +6308,24 @@
       <w:pPr>
         <w:pStyle w:val="Titolo3"/>
       </w:pPr>
-      <w:bookmarkStart w:id="9" w:name="_Toc29997626"/>
-      <w:r>
-        <w:t>2.2.1. Classe ActivityTutorDAO</w:t>
-      </w:r>
-      <w:bookmarkEnd w:id="9"/>
+      <w:bookmarkStart w:id="10" w:name="_Toc29997626"/>
+      <w:r>
+        <w:t xml:space="preserve">2.2.1. </w:t>
+      </w:r>
+      <w:proofErr w:type="spellStart"/>
+      <w:r>
+        <w:t>Classe</w:t>
+      </w:r>
+      <w:proofErr w:type="spellEnd"/>
+      <w:r>
+        <w:t xml:space="preserve"> </w:t>
+      </w:r>
+      <w:proofErr w:type="spellStart"/>
+      <w:r>
+        <w:t>ActivityTutorDAO</w:t>
+      </w:r>
+      <w:bookmarkEnd w:id="10"/>
+      <w:proofErr w:type="spellEnd"/>
     </w:p>
     <w:p>
       <w:pPr>
@@ -5612,11 +6423,24 @@
       <w:pPr>
         <w:pStyle w:val="Titolo3"/>
       </w:pPr>
-      <w:bookmarkStart w:id="10" w:name="_Toc29997627"/>
-      <w:r>
-        <w:t>2.2.2. Classe AppointmentDAO</w:t>
-      </w:r>
-      <w:bookmarkEnd w:id="10"/>
+      <w:bookmarkStart w:id="11" w:name="_Toc29997627"/>
+      <w:r>
+        <w:t xml:space="preserve">2.2.2. </w:t>
+      </w:r>
+      <w:proofErr w:type="spellStart"/>
+      <w:r>
+        <w:t>Classe</w:t>
+      </w:r>
+      <w:proofErr w:type="spellEnd"/>
+      <w:r>
+        <w:t xml:space="preserve"> </w:t>
+      </w:r>
+      <w:proofErr w:type="spellStart"/>
+      <w:r>
+        <w:t>AppointmentDAO</w:t>
+      </w:r>
+      <w:bookmarkEnd w:id="11"/>
+      <w:proofErr w:type="spellEnd"/>
     </w:p>
     <w:p>
       <w:pPr>
@@ -5714,11 +6538,24 @@
       <w:pPr>
         <w:pStyle w:val="Titolo3"/>
       </w:pPr>
-      <w:bookmarkStart w:id="11" w:name="_Toc29997628"/>
-      <w:r>
-        <w:t>2.2.3. Classe ContainedInDAO</w:t>
-      </w:r>
-      <w:bookmarkEnd w:id="11"/>
+      <w:bookmarkStart w:id="12" w:name="_Toc29997628"/>
+      <w:r>
+        <w:t xml:space="preserve">2.2.3. </w:t>
+      </w:r>
+      <w:proofErr w:type="spellStart"/>
+      <w:r>
+        <w:t>Classe</w:t>
+      </w:r>
+      <w:proofErr w:type="spellEnd"/>
+      <w:r>
+        <w:t xml:space="preserve"> </w:t>
+      </w:r>
+      <w:proofErr w:type="spellStart"/>
+      <w:r>
+        <w:t>ContainedInDAO</w:t>
+      </w:r>
+      <w:bookmarkEnd w:id="12"/>
+      <w:proofErr w:type="spellEnd"/>
     </w:p>
     <w:p>
       <w:pPr>
@@ -5883,11 +6720,24 @@
       <w:pPr>
         <w:pStyle w:val="Titolo3"/>
       </w:pPr>
-      <w:bookmarkStart w:id="12" w:name="_Toc29997629"/>
-      <w:r>
-        <w:t>2.2.4. Classe ManagesDAO</w:t>
-      </w:r>
-      <w:bookmarkEnd w:id="12"/>
+      <w:bookmarkStart w:id="13" w:name="_Toc29997629"/>
+      <w:r>
+        <w:t xml:space="preserve">2.2.4. </w:t>
+      </w:r>
+      <w:proofErr w:type="spellStart"/>
+      <w:r>
+        <w:t>Classe</w:t>
+      </w:r>
+      <w:proofErr w:type="spellEnd"/>
+      <w:r>
+        <w:t xml:space="preserve"> </w:t>
+      </w:r>
+      <w:proofErr w:type="spellStart"/>
+      <w:r>
+        <w:t>ManagesDAO</w:t>
+      </w:r>
+      <w:bookmarkEnd w:id="13"/>
+      <w:proofErr w:type="spellEnd"/>
       <w:r>
         <w:t xml:space="preserve"> </w:t>
       </w:r>
@@ -6002,11 +6852,24 @@
       <w:pPr>
         <w:pStyle w:val="Titolo3"/>
       </w:pPr>
-      <w:bookmarkStart w:id="13" w:name="_Toc29997630"/>
-      <w:r>
-        <w:t>2.2.5. Classe RegisterDAO</w:t>
-      </w:r>
-      <w:bookmarkEnd w:id="13"/>
+      <w:bookmarkStart w:id="14" w:name="_Toc29997630"/>
+      <w:r>
+        <w:t xml:space="preserve">2.2.5. </w:t>
+      </w:r>
+      <w:proofErr w:type="spellStart"/>
+      <w:r>
+        <w:t>Classe</w:t>
+      </w:r>
+      <w:proofErr w:type="spellEnd"/>
+      <w:r>
+        <w:t xml:space="preserve"> </w:t>
+      </w:r>
+      <w:proofErr w:type="spellStart"/>
+      <w:r>
+        <w:t>RegisterDAO</w:t>
+      </w:r>
+      <w:bookmarkEnd w:id="14"/>
+      <w:proofErr w:type="spellEnd"/>
     </w:p>
     <w:p>
       <w:pPr>
@@ -6098,11 +6961,24 @@
       <w:pPr>
         <w:pStyle w:val="Titolo3"/>
       </w:pPr>
-      <w:bookmarkStart w:id="14" w:name="_Toc29997631"/>
-      <w:r>
-        <w:t>2.2.6. Classe RequestDAO</w:t>
-      </w:r>
-      <w:bookmarkEnd w:id="14"/>
+      <w:bookmarkStart w:id="15" w:name="_Toc29997631"/>
+      <w:r>
+        <w:t xml:space="preserve">2.2.6. </w:t>
+      </w:r>
+      <w:proofErr w:type="spellStart"/>
+      <w:r>
+        <w:t>Classe</w:t>
+      </w:r>
+      <w:proofErr w:type="spellEnd"/>
+      <w:r>
+        <w:t xml:space="preserve"> </w:t>
+      </w:r>
+      <w:proofErr w:type="spellStart"/>
+      <w:r>
+        <w:t>RequestDAO</w:t>
+      </w:r>
+      <w:bookmarkEnd w:id="15"/>
+      <w:proofErr w:type="spellEnd"/>
       <w:r>
         <w:t xml:space="preserve"> </w:t>
       </w:r>
@@ -6197,12 +7073,25 @@
       <w:pPr>
         <w:pStyle w:val="Titolo3"/>
       </w:pPr>
-      <w:bookmarkStart w:id="15" w:name="_Toc29997632"/>
+      <w:bookmarkStart w:id="16" w:name="_Toc29997632"/>
       <w:r>
         <w:lastRenderedPageBreak/>
-        <w:t>2.2.7. Classe StudentDAO</w:t>
-      </w:r>
-      <w:bookmarkEnd w:id="15"/>
+        <w:t xml:space="preserve">2.2.7. </w:t>
+      </w:r>
+      <w:proofErr w:type="spellStart"/>
+      <w:r>
+        <w:t>Classe</w:t>
+      </w:r>
+      <w:proofErr w:type="spellEnd"/>
+      <w:r>
+        <w:t xml:space="preserve"> </w:t>
+      </w:r>
+      <w:proofErr w:type="spellStart"/>
+      <w:r>
+        <w:t>StudentDAO</w:t>
+      </w:r>
+      <w:bookmarkEnd w:id="16"/>
+      <w:proofErr w:type="spellEnd"/>
     </w:p>
     <w:p>
       <w:pPr>
@@ -6354,11 +7243,24 @@
       <w:pPr>
         <w:pStyle w:val="Titolo3"/>
       </w:pPr>
-      <w:bookmarkStart w:id="16" w:name="_Toc29997633"/>
-      <w:r>
-        <w:t>2.2.8. Classe TutorDAO</w:t>
-      </w:r>
-      <w:bookmarkEnd w:id="16"/>
+      <w:bookmarkStart w:id="17" w:name="_Toc29997633"/>
+      <w:r>
+        <w:t xml:space="preserve">2.2.8. </w:t>
+      </w:r>
+      <w:proofErr w:type="spellStart"/>
+      <w:r>
+        <w:t>Classe</w:t>
+      </w:r>
+      <w:proofErr w:type="spellEnd"/>
+      <w:r>
+        <w:t xml:space="preserve"> </w:t>
+      </w:r>
+      <w:proofErr w:type="spellStart"/>
+      <w:r>
+        <w:t>TutorDAO</w:t>
+      </w:r>
+      <w:bookmarkEnd w:id="17"/>
+      <w:proofErr w:type="spellEnd"/>
     </w:p>
     <w:p>
       <w:pPr>
@@ -6441,8 +7343,6 @@
           </wp:inline>
         </w:drawing>
       </w:r>
-      <w:bookmarkStart w:id="17" w:name="_GoBack"/>
-      <w:bookmarkEnd w:id="17"/>
     </w:p>
     <w:p>
       <w:pPr>
@@ -6460,9 +7360,22 @@
       </w:pPr>
       <w:bookmarkStart w:id="18" w:name="_Toc29997634"/>
       <w:r>
-        <w:t>2.2.9. Classe UserDAO</w:t>
+        <w:t xml:space="preserve">2.2.9. </w:t>
+      </w:r>
+      <w:proofErr w:type="spellStart"/>
+      <w:r>
+        <w:t>Classe</w:t>
+      </w:r>
+      <w:proofErr w:type="spellEnd"/>
+      <w:r>
+        <w:t xml:space="preserve"> </w:t>
+      </w:r>
+      <w:proofErr w:type="spellStart"/>
+      <w:r>
+        <w:t>UserDAO</w:t>
       </w:r>
       <w:bookmarkEnd w:id="18"/>
+      <w:proofErr w:type="spellEnd"/>
     </w:p>
     <w:p>
       <w:pPr>
@@ -6567,9 +7480,22 @@
       </w:pPr>
       <w:bookmarkStart w:id="19" w:name="_Toc29997635"/>
       <w:r>
-        <w:t>2.2.10. Classe ValidatesDAO</w:t>
+        <w:t xml:space="preserve">2.2.10. </w:t>
+      </w:r>
+      <w:proofErr w:type="spellStart"/>
+      <w:r>
+        <w:t>Classe</w:t>
+      </w:r>
+      <w:proofErr w:type="spellEnd"/>
+      <w:r>
+        <w:t xml:space="preserve"> </w:t>
+      </w:r>
+      <w:proofErr w:type="spellStart"/>
+      <w:r>
+        <w:t>ValidatesDAO</w:t>
       </w:r>
       <w:bookmarkEnd w:id="19"/>
+      <w:proofErr w:type="spellEnd"/>
       <w:r>
         <w:t xml:space="preserve">  </w:t>
       </w:r>
@@ -6750,9 +7676,22 @@
       </w:pPr>
       <w:bookmarkStart w:id="20" w:name="_Toc29997636"/>
       <w:r>
-        <w:t>2.2.11. Classe ActivityBean</w:t>
+        <w:t xml:space="preserve">2.2.11. </w:t>
+      </w:r>
+      <w:proofErr w:type="spellStart"/>
+      <w:r>
+        <w:t>Classe</w:t>
+      </w:r>
+      <w:proofErr w:type="spellEnd"/>
+      <w:r>
+        <w:t xml:space="preserve"> </w:t>
+      </w:r>
+      <w:proofErr w:type="spellStart"/>
+      <w:r>
+        <w:t>ActivityBean</w:t>
       </w:r>
       <w:bookmarkEnd w:id="20"/>
+      <w:proofErr w:type="spellEnd"/>
       <w:r>
         <w:t xml:space="preserve">  </w:t>
       </w:r>
@@ -6827,9 +7766,22 @@
       </w:pPr>
       <w:bookmarkStart w:id="21" w:name="_Toc29997637"/>
       <w:r>
-        <w:t>2.2.12. Classe AppointmentBean</w:t>
+        <w:t xml:space="preserve">2.2.12. </w:t>
+      </w:r>
+      <w:proofErr w:type="spellStart"/>
+      <w:r>
+        <w:t>Classe</w:t>
+      </w:r>
+      <w:proofErr w:type="spellEnd"/>
+      <w:r>
+        <w:t xml:space="preserve"> </w:t>
+      </w:r>
+      <w:proofErr w:type="spellStart"/>
+      <w:r>
+        <w:t>AppointmentBean</w:t>
       </w:r>
       <w:bookmarkEnd w:id="21"/>
+      <w:proofErr w:type="spellEnd"/>
       <w:r>
         <w:t xml:space="preserve"> </w:t>
       </w:r>
@@ -6945,9 +7897,22 @@
       </w:pPr>
       <w:bookmarkStart w:id="22" w:name="_Toc29997638"/>
       <w:r>
-        <w:t>2.2.13. Classe ContainedIdBean</w:t>
+        <w:t xml:space="preserve">2.2.13. </w:t>
+      </w:r>
+      <w:proofErr w:type="spellStart"/>
+      <w:r>
+        <w:t>Classe</w:t>
+      </w:r>
+      <w:proofErr w:type="spellEnd"/>
+      <w:r>
+        <w:t xml:space="preserve"> </w:t>
+      </w:r>
+      <w:proofErr w:type="spellStart"/>
+      <w:r>
+        <w:t>ContainedIdBean</w:t>
       </w:r>
       <w:bookmarkEnd w:id="22"/>
+      <w:proofErr w:type="spellEnd"/>
       <w:r>
         <w:t xml:space="preserve">  </w:t>
       </w:r>
@@ -7022,9 +7987,22 @@
       </w:pPr>
       <w:bookmarkStart w:id="23" w:name="_Toc29997639"/>
       <w:r>
-        <w:t>2.2.14. Classe ManagesBean</w:t>
+        <w:t xml:space="preserve">2.2.14. </w:t>
+      </w:r>
+      <w:proofErr w:type="spellStart"/>
+      <w:r>
+        <w:t>Classe</w:t>
+      </w:r>
+      <w:proofErr w:type="spellEnd"/>
+      <w:r>
+        <w:t xml:space="preserve"> </w:t>
+      </w:r>
+      <w:proofErr w:type="spellStart"/>
+      <w:r>
+        <w:t>ManagesBean</w:t>
       </w:r>
       <w:bookmarkEnd w:id="23"/>
+      <w:proofErr w:type="spellEnd"/>
       <w:r>
         <w:t xml:space="preserve"> </w:t>
       </w:r>
@@ -7130,9 +8108,22 @@
       </w:pPr>
       <w:bookmarkStart w:id="24" w:name="_Toc29997640"/>
       <w:r>
-        <w:t>2.2.15. Classe RegisterBean</w:t>
+        <w:t xml:space="preserve">2.2.15. </w:t>
+      </w:r>
+      <w:proofErr w:type="spellStart"/>
+      <w:r>
+        <w:t>Classe</w:t>
+      </w:r>
+      <w:proofErr w:type="spellEnd"/>
+      <w:r>
+        <w:t xml:space="preserve"> </w:t>
+      </w:r>
+      <w:proofErr w:type="spellStart"/>
+      <w:r>
+        <w:t>RegisterBean</w:t>
       </w:r>
       <w:bookmarkEnd w:id="24"/>
+      <w:proofErr w:type="spellEnd"/>
       <w:r>
         <w:t xml:space="preserve">  </w:t>
       </w:r>
@@ -7212,9 +8203,22 @@
       </w:pPr>
       <w:bookmarkStart w:id="25" w:name="_Toc29997641"/>
       <w:r>
-        <w:t>2.2.16. Classe RequestBean</w:t>
+        <w:t xml:space="preserve">2.2.16. </w:t>
+      </w:r>
+      <w:proofErr w:type="spellStart"/>
+      <w:r>
+        <w:t>Classe</w:t>
+      </w:r>
+      <w:proofErr w:type="spellEnd"/>
+      <w:r>
+        <w:t xml:space="preserve"> </w:t>
+      </w:r>
+      <w:proofErr w:type="spellStart"/>
+      <w:r>
+        <w:t>RequestBean</w:t>
       </w:r>
       <w:bookmarkEnd w:id="25"/>
+      <w:proofErr w:type="spellEnd"/>
       <w:r>
         <w:t xml:space="preserve">  </w:t>
       </w:r>
@@ -7289,9 +8293,22 @@
       </w:pPr>
       <w:bookmarkStart w:id="26" w:name="_Toc29997642"/>
       <w:r>
-        <w:t>2.2.17. Classe StudentBean</w:t>
+        <w:t xml:space="preserve">2.2.17. </w:t>
+      </w:r>
+      <w:proofErr w:type="spellStart"/>
+      <w:r>
+        <w:t>Classe</w:t>
+      </w:r>
+      <w:proofErr w:type="spellEnd"/>
+      <w:r>
+        <w:t xml:space="preserve"> </w:t>
+      </w:r>
+      <w:proofErr w:type="spellStart"/>
+      <w:r>
+        <w:t>StudentBean</w:t>
       </w:r>
       <w:bookmarkEnd w:id="26"/>
+      <w:proofErr w:type="spellEnd"/>
       <w:r>
         <w:t xml:space="preserve">  </w:t>
       </w:r>
@@ -7372,9 +8389,22 @@
       <w:bookmarkStart w:id="27" w:name="_Toc29997643"/>
       <w:r>
         <w:lastRenderedPageBreak/>
-        <w:t>2.2.18. Classe TutorBean</w:t>
+        <w:t xml:space="preserve">2.2.18. </w:t>
+      </w:r>
+      <w:proofErr w:type="spellStart"/>
+      <w:r>
+        <w:t>Classe</w:t>
+      </w:r>
+      <w:proofErr w:type="spellEnd"/>
+      <w:r>
+        <w:t xml:space="preserve"> </w:t>
+      </w:r>
+      <w:proofErr w:type="spellStart"/>
+      <w:r>
+        <w:t>TutorBean</w:t>
       </w:r>
       <w:bookmarkEnd w:id="27"/>
+      <w:proofErr w:type="spellEnd"/>
       <w:r>
         <w:t xml:space="preserve">  </w:t>
       </w:r>
@@ -7449,9 +8479,22 @@
       </w:pPr>
       <w:bookmarkStart w:id="28" w:name="_Toc29997644"/>
       <w:r>
-        <w:t>2.2.19. Classe UserBean</w:t>
+        <w:t xml:space="preserve">2.2.19. </w:t>
+      </w:r>
+      <w:proofErr w:type="spellStart"/>
+      <w:r>
+        <w:t>Classe</w:t>
+      </w:r>
+      <w:proofErr w:type="spellEnd"/>
+      <w:r>
+        <w:t xml:space="preserve"> </w:t>
+      </w:r>
+      <w:proofErr w:type="spellStart"/>
+      <w:r>
+        <w:t>UserBean</w:t>
       </w:r>
       <w:bookmarkEnd w:id="28"/>
+      <w:proofErr w:type="spellEnd"/>
       <w:r>
         <w:t xml:space="preserve"> </w:t>
       </w:r>
@@ -7526,7 +8569,19 @@
       </w:pPr>
       <w:bookmarkStart w:id="29" w:name="_Toc29997645"/>
       <w:r>
-        <w:t>2.2.20. Classe Va</w:t>
+        <w:t xml:space="preserve">2.2.20. </w:t>
+      </w:r>
+      <w:proofErr w:type="spellStart"/>
+      <w:r>
+        <w:t>Classe</w:t>
+      </w:r>
+      <w:proofErr w:type="spellEnd"/>
+      <w:r>
+        <w:t xml:space="preserve"> </w:t>
+      </w:r>
+      <w:proofErr w:type="spellStart"/>
+      <w:r>
+        <w:t>Va</w:t>
       </w:r>
       <w:r>
         <w:t>l</w:t>
@@ -7535,6 +8590,7 @@
         <w:t>idatesBean</w:t>
       </w:r>
       <w:bookmarkEnd w:id="29"/>
+      <w:proofErr w:type="spellEnd"/>
       <w:r>
         <w:t xml:space="preserve"> </w:t>
       </w:r>
@@ -7748,13 +8804,41 @@
         <w:rPr>
           <w:color w:val="1F4E79"/>
         </w:rPr>
-        <w:t xml:space="preserve">. Risultati </w:t>
-      </w:r>
+        <w:t xml:space="preserve">. </w:t>
+      </w:r>
+      <w:proofErr w:type="spellStart"/>
       <w:r>
         <w:rPr>
           <w:color w:val="1F4E79"/>
         </w:rPr>
-        <w:t>Mockito per il Controller</w:t>
+        <w:t>Risultati</w:t>
+      </w:r>
+      <w:proofErr w:type="spellEnd"/>
+      <w:r>
+        <w:rPr>
+          <w:color w:val="1F4E79"/>
+        </w:rPr>
+        <w:t xml:space="preserve"> </w:t>
+      </w:r>
+      <w:r>
+        <w:rPr>
+          <w:color w:val="1F4E79"/>
+        </w:rPr>
+        <w:t xml:space="preserve">Mockito per </w:t>
+      </w:r>
+      <w:proofErr w:type="spellStart"/>
+      <w:r>
+        <w:rPr>
+          <w:color w:val="1F4E79"/>
+        </w:rPr>
+        <w:t>il</w:t>
+      </w:r>
+      <w:proofErr w:type="spellEnd"/>
+      <w:r>
+        <w:rPr>
+          <w:color w:val="1F4E79"/>
+        </w:rPr>
+        <w:t xml:space="preserve"> Controller</w:t>
       </w:r>
       <w:bookmarkEnd w:id="30"/>
     </w:p>
@@ -7774,8 +8858,147 @@
           <w:rFonts w:ascii="Garamond" w:hAnsi="Garamond"/>
           <w:color w:val="auto"/>
         </w:rPr>
-        <w:t>Di seguito sono riportati i risultati dei test di unità per le classi del Package project.Control</w:t>
-      </w:r>
+        <w:t xml:space="preserve">Di </w:t>
+      </w:r>
+      <w:proofErr w:type="spellStart"/>
+      <w:r>
+        <w:rPr>
+          <w:rFonts w:ascii="Garamond" w:hAnsi="Garamond"/>
+          <w:color w:val="auto"/>
+        </w:rPr>
+        <w:t>seguito</w:t>
+      </w:r>
+      <w:proofErr w:type="spellEnd"/>
+      <w:r>
+        <w:rPr>
+          <w:rFonts w:ascii="Garamond" w:hAnsi="Garamond"/>
+          <w:color w:val="auto"/>
+        </w:rPr>
+        <w:t xml:space="preserve"> </w:t>
+      </w:r>
+      <w:proofErr w:type="spellStart"/>
+      <w:r>
+        <w:rPr>
+          <w:rFonts w:ascii="Garamond" w:hAnsi="Garamond"/>
+          <w:color w:val="auto"/>
+        </w:rPr>
+        <w:t>sono</w:t>
+      </w:r>
+      <w:proofErr w:type="spellEnd"/>
+      <w:r>
+        <w:rPr>
+          <w:rFonts w:ascii="Garamond" w:hAnsi="Garamond"/>
+          <w:color w:val="auto"/>
+        </w:rPr>
+        <w:t xml:space="preserve"> </w:t>
+      </w:r>
+      <w:proofErr w:type="spellStart"/>
+      <w:r>
+        <w:rPr>
+          <w:rFonts w:ascii="Garamond" w:hAnsi="Garamond"/>
+          <w:color w:val="auto"/>
+        </w:rPr>
+        <w:t>riportati</w:t>
+      </w:r>
+      <w:proofErr w:type="spellEnd"/>
+      <w:r>
+        <w:rPr>
+          <w:rFonts w:ascii="Garamond" w:hAnsi="Garamond"/>
+          <w:color w:val="auto"/>
+        </w:rPr>
+        <w:t xml:space="preserve"> </w:t>
+      </w:r>
+      <w:proofErr w:type="spellStart"/>
+      <w:r>
+        <w:rPr>
+          <w:rFonts w:ascii="Garamond" w:hAnsi="Garamond"/>
+          <w:color w:val="auto"/>
+        </w:rPr>
+        <w:t>i</w:t>
+      </w:r>
+      <w:proofErr w:type="spellEnd"/>
+      <w:r>
+        <w:rPr>
+          <w:rFonts w:ascii="Garamond" w:hAnsi="Garamond"/>
+          <w:color w:val="auto"/>
+        </w:rPr>
+        <w:t xml:space="preserve"> </w:t>
+      </w:r>
+      <w:proofErr w:type="spellStart"/>
+      <w:r>
+        <w:rPr>
+          <w:rFonts w:ascii="Garamond" w:hAnsi="Garamond"/>
+          <w:color w:val="auto"/>
+        </w:rPr>
+        <w:t>risultati</w:t>
+      </w:r>
+      <w:proofErr w:type="spellEnd"/>
+      <w:r>
+        <w:rPr>
+          <w:rFonts w:ascii="Garamond" w:hAnsi="Garamond"/>
+          <w:color w:val="auto"/>
+        </w:rPr>
+        <w:t xml:space="preserve"> </w:t>
+      </w:r>
+      <w:proofErr w:type="spellStart"/>
+      <w:r>
+        <w:rPr>
+          <w:rFonts w:ascii="Garamond" w:hAnsi="Garamond"/>
+          <w:color w:val="auto"/>
+        </w:rPr>
+        <w:t>dei</w:t>
+      </w:r>
+      <w:proofErr w:type="spellEnd"/>
+      <w:r>
+        <w:rPr>
+          <w:rFonts w:ascii="Garamond" w:hAnsi="Garamond"/>
+          <w:color w:val="auto"/>
+        </w:rPr>
+        <w:t xml:space="preserve"> test di </w:t>
+      </w:r>
+      <w:proofErr w:type="spellStart"/>
+      <w:r>
+        <w:rPr>
+          <w:rFonts w:ascii="Garamond" w:hAnsi="Garamond"/>
+          <w:color w:val="auto"/>
+        </w:rPr>
+        <w:t>unità</w:t>
+      </w:r>
+      <w:proofErr w:type="spellEnd"/>
+      <w:r>
+        <w:rPr>
+          <w:rFonts w:ascii="Garamond" w:hAnsi="Garamond"/>
+          <w:color w:val="auto"/>
+        </w:rPr>
+        <w:t xml:space="preserve"> per le </w:t>
+      </w:r>
+      <w:proofErr w:type="spellStart"/>
+      <w:r>
+        <w:rPr>
+          <w:rFonts w:ascii="Garamond" w:hAnsi="Garamond"/>
+          <w:color w:val="auto"/>
+        </w:rPr>
+        <w:t>classi</w:t>
+      </w:r>
+      <w:proofErr w:type="spellEnd"/>
+      <w:r>
+        <w:rPr>
+          <w:rFonts w:ascii="Garamond" w:hAnsi="Garamond"/>
+          <w:color w:val="auto"/>
+        </w:rPr>
+        <w:t xml:space="preserve"> del Package </w:t>
+      </w:r>
+      <w:proofErr w:type="spellStart"/>
+      <w:proofErr w:type="gramStart"/>
+      <w:r>
+        <w:rPr>
+          <w:rFonts w:ascii="Garamond" w:hAnsi="Garamond"/>
+          <w:color w:val="auto"/>
+        </w:rPr>
+        <w:t>project.Control</w:t>
+      </w:r>
+      <w:proofErr w:type="spellEnd"/>
+      <w:proofErr w:type="gramEnd"/>
     </w:p>
     <w:p>
       <w:pPr>
@@ -7825,7 +9048,201 @@
           <w:sz w:val="23"/>
           <w:szCs w:val="23"/>
         </w:rPr>
-        <w:t>Il testing di unità si propone di effettuare il test delle classi presenti all’interno del Package project.Control. In particolare, saranno eseguiti:</w:t>
+        <w:t xml:space="preserve">Il testing di </w:t>
+      </w:r>
+      <w:proofErr w:type="spellStart"/>
+      <w:r>
+        <w:rPr>
+          <w:sz w:val="23"/>
+          <w:szCs w:val="23"/>
+        </w:rPr>
+        <w:t>unità</w:t>
+      </w:r>
+      <w:proofErr w:type="spellEnd"/>
+      <w:r>
+        <w:rPr>
+          <w:sz w:val="23"/>
+          <w:szCs w:val="23"/>
+        </w:rPr>
+        <w:t xml:space="preserve"> </w:t>
+      </w:r>
+      <w:proofErr w:type="spellStart"/>
+      <w:r>
+        <w:rPr>
+          <w:sz w:val="23"/>
+          <w:szCs w:val="23"/>
+        </w:rPr>
+        <w:t>si</w:t>
+      </w:r>
+      <w:proofErr w:type="spellEnd"/>
+      <w:r>
+        <w:rPr>
+          <w:sz w:val="23"/>
+          <w:szCs w:val="23"/>
+        </w:rPr>
+        <w:t xml:space="preserve"> propone di </w:t>
+      </w:r>
+      <w:proofErr w:type="spellStart"/>
+      <w:r>
+        <w:rPr>
+          <w:sz w:val="23"/>
+          <w:szCs w:val="23"/>
+        </w:rPr>
+        <w:t>effettuare</w:t>
+      </w:r>
+      <w:proofErr w:type="spellEnd"/>
+      <w:r>
+        <w:rPr>
+          <w:sz w:val="23"/>
+          <w:szCs w:val="23"/>
+        </w:rPr>
+        <w:t xml:space="preserve"> </w:t>
+      </w:r>
+      <w:proofErr w:type="spellStart"/>
+      <w:r>
+        <w:rPr>
+          <w:sz w:val="23"/>
+          <w:szCs w:val="23"/>
+        </w:rPr>
+        <w:t>il</w:t>
+      </w:r>
+      <w:proofErr w:type="spellEnd"/>
+      <w:r>
+        <w:rPr>
+          <w:sz w:val="23"/>
+          <w:szCs w:val="23"/>
+        </w:rPr>
+        <w:t xml:space="preserve"> test </w:t>
+      </w:r>
+      <w:proofErr w:type="spellStart"/>
+      <w:r>
+        <w:rPr>
+          <w:sz w:val="23"/>
+          <w:szCs w:val="23"/>
+        </w:rPr>
+        <w:t>delle</w:t>
+      </w:r>
+      <w:proofErr w:type="spellEnd"/>
+      <w:r>
+        <w:rPr>
+          <w:sz w:val="23"/>
+          <w:szCs w:val="23"/>
+        </w:rPr>
+        <w:t xml:space="preserve"> </w:t>
+      </w:r>
+      <w:proofErr w:type="spellStart"/>
+      <w:r>
+        <w:rPr>
+          <w:sz w:val="23"/>
+          <w:szCs w:val="23"/>
+        </w:rPr>
+        <w:t>classi</w:t>
+      </w:r>
+      <w:proofErr w:type="spellEnd"/>
+      <w:r>
+        <w:rPr>
+          <w:sz w:val="23"/>
+          <w:szCs w:val="23"/>
+        </w:rPr>
+        <w:t xml:space="preserve"> </w:t>
+      </w:r>
+      <w:proofErr w:type="spellStart"/>
+      <w:r>
+        <w:rPr>
+          <w:sz w:val="23"/>
+          <w:szCs w:val="23"/>
+        </w:rPr>
+        <w:t>presenti</w:t>
+      </w:r>
+      <w:proofErr w:type="spellEnd"/>
+      <w:r>
+        <w:rPr>
+          <w:sz w:val="23"/>
+          <w:szCs w:val="23"/>
+        </w:rPr>
+        <w:t xml:space="preserve"> </w:t>
+      </w:r>
+      <w:proofErr w:type="spellStart"/>
+      <w:r>
+        <w:rPr>
+          <w:sz w:val="23"/>
+          <w:szCs w:val="23"/>
+        </w:rPr>
+        <w:t>all’interno</w:t>
+      </w:r>
+      <w:proofErr w:type="spellEnd"/>
+      <w:r>
+        <w:rPr>
+          <w:sz w:val="23"/>
+          <w:szCs w:val="23"/>
+        </w:rPr>
+        <w:t xml:space="preserve"> del Package </w:t>
+      </w:r>
+      <w:proofErr w:type="spellStart"/>
+      <w:proofErr w:type="gramStart"/>
+      <w:r>
+        <w:rPr>
+          <w:sz w:val="23"/>
+          <w:szCs w:val="23"/>
+        </w:rPr>
+        <w:t>project.Control</w:t>
+      </w:r>
+      <w:proofErr w:type="spellEnd"/>
+      <w:proofErr w:type="gramEnd"/>
+      <w:r>
+        <w:rPr>
+          <w:sz w:val="23"/>
+          <w:szCs w:val="23"/>
+        </w:rPr>
+        <w:t xml:space="preserve">. In </w:t>
+      </w:r>
+      <w:proofErr w:type="spellStart"/>
+      <w:r>
+        <w:rPr>
+          <w:sz w:val="23"/>
+          <w:szCs w:val="23"/>
+        </w:rPr>
+        <w:t>particolare</w:t>
+      </w:r>
+      <w:proofErr w:type="spellEnd"/>
+      <w:r>
+        <w:rPr>
+          <w:sz w:val="23"/>
+          <w:szCs w:val="23"/>
+        </w:rPr>
+        <w:t xml:space="preserve">, </w:t>
+      </w:r>
+      <w:proofErr w:type="spellStart"/>
+      <w:r>
+        <w:rPr>
+          <w:sz w:val="23"/>
+          <w:szCs w:val="23"/>
+        </w:rPr>
+        <w:t>saranno</w:t>
+      </w:r>
+      <w:proofErr w:type="spellEnd"/>
+      <w:r>
+        <w:rPr>
+          <w:sz w:val="23"/>
+          <w:szCs w:val="23"/>
+        </w:rPr>
+        <w:t xml:space="preserve"> </w:t>
+      </w:r>
+      <w:proofErr w:type="spellStart"/>
+      <w:r>
+        <w:rPr>
+          <w:sz w:val="23"/>
+          <w:szCs w:val="23"/>
+        </w:rPr>
+        <w:t>eseguiti</w:t>
+      </w:r>
+      <w:proofErr w:type="spellEnd"/>
+      <w:r>
+        <w:rPr>
+          <w:sz w:val="23"/>
+          <w:szCs w:val="23"/>
+        </w:rPr>
+        <w:t>:</w:t>
       </w:r>
     </w:p>
     <w:p>
@@ -7850,6 +9267,7 @@
           <w:szCs w:val="23"/>
         </w:rPr>
       </w:pPr>
+      <w:proofErr w:type="spellStart"/>
       <w:r>
         <w:rPr>
           <w:sz w:val="23"/>
@@ -7857,6 +9275,7 @@
         </w:rPr>
         <w:t>ActivityServlet</w:t>
       </w:r>
+      <w:proofErr w:type="spellEnd"/>
     </w:p>
     <w:p>
       <w:pPr>
@@ -7870,6 +9289,7 @@
           <w:szCs w:val="23"/>
         </w:rPr>
       </w:pPr>
+      <w:proofErr w:type="spellStart"/>
       <w:r>
         <w:rPr>
           <w:sz w:val="23"/>
@@ -7877,6 +9297,7 @@
         </w:rPr>
         <w:t>AppointmentServlet</w:t>
       </w:r>
+      <w:proofErr w:type="spellEnd"/>
     </w:p>
     <w:p>
       <w:pPr>
@@ -7890,6 +9311,7 @@
           <w:szCs w:val="23"/>
         </w:rPr>
       </w:pPr>
+      <w:proofErr w:type="spellStart"/>
       <w:r>
         <w:rPr>
           <w:sz w:val="23"/>
@@ -7897,6 +9319,7 @@
         </w:rPr>
         <w:t>LoginServlet</w:t>
       </w:r>
+      <w:proofErr w:type="spellEnd"/>
     </w:p>
     <w:p>
       <w:pPr>
@@ -7910,6 +9333,7 @@
           <w:szCs w:val="23"/>
         </w:rPr>
       </w:pPr>
+      <w:proofErr w:type="spellStart"/>
       <w:r>
         <w:rPr>
           <w:sz w:val="23"/>
@@ -7917,6 +9341,7 @@
         </w:rPr>
         <w:t>RegistrationServlet</w:t>
       </w:r>
+      <w:proofErr w:type="spellEnd"/>
     </w:p>
     <w:p>
       <w:pPr>
@@ -7930,6 +9355,7 @@
           <w:szCs w:val="23"/>
         </w:rPr>
       </w:pPr>
+      <w:proofErr w:type="spellStart"/>
       <w:r>
         <w:rPr>
           <w:sz w:val="23"/>
@@ -7937,6 +9363,7 @@
         </w:rPr>
         <w:t>RequestServlet</w:t>
       </w:r>
+      <w:proofErr w:type="spellEnd"/>
     </w:p>
     <w:p>
       <w:pPr>
@@ -7953,9 +9380,46 @@
       </w:pPr>
       <w:bookmarkStart w:id="32" w:name="_Toc29997648"/>
       <w:r>
-        <w:t>3.2. Panoramica dei risultati del test delle classi</w:t>
+        <w:t xml:space="preserve">3.2. </w:t>
+      </w:r>
+      <w:proofErr w:type="spellStart"/>
+      <w:r>
+        <w:t>Panoramica</w:t>
+      </w:r>
+      <w:proofErr w:type="spellEnd"/>
+      <w:r>
+        <w:t xml:space="preserve"> </w:t>
+      </w:r>
+      <w:proofErr w:type="spellStart"/>
+      <w:r>
+        <w:t>dei</w:t>
+      </w:r>
+      <w:proofErr w:type="spellEnd"/>
+      <w:r>
+        <w:t xml:space="preserve"> </w:t>
+      </w:r>
+      <w:proofErr w:type="spellStart"/>
+      <w:r>
+        <w:t>risultati</w:t>
+      </w:r>
+      <w:proofErr w:type="spellEnd"/>
+      <w:r>
+        <w:t xml:space="preserve"> del test </w:t>
+      </w:r>
+      <w:proofErr w:type="spellStart"/>
+      <w:r>
+        <w:t>delle</w:t>
+      </w:r>
+      <w:proofErr w:type="spellEnd"/>
+      <w:r>
+        <w:t xml:space="preserve"> </w:t>
+      </w:r>
+      <w:proofErr w:type="spellStart"/>
+      <w:r>
+        <w:t>classi</w:t>
       </w:r>
       <w:bookmarkEnd w:id="32"/>
+      <w:proofErr w:type="spellEnd"/>
     </w:p>
     <w:p>
       <w:pPr>
@@ -7986,11 +9450,29 @@
         </w:numPr>
       </w:pPr>
       <w:bookmarkStart w:id="33" w:name="_Toc29997649"/>
-      <w:r>
-        <w:t xml:space="preserve">Classe </w:t>
-      </w:r>
-      <w:r>
-        <w:t>ActivityServlet (Aggiunta)</w:t>
+      <w:proofErr w:type="spellStart"/>
+      <w:r>
+        <w:t>Classe</w:t>
+      </w:r>
+      <w:proofErr w:type="spellEnd"/>
+      <w:r>
+        <w:t xml:space="preserve"> </w:t>
+      </w:r>
+      <w:proofErr w:type="spellStart"/>
+      <w:r>
+        <w:t>ActivityServlet</w:t>
+      </w:r>
+      <w:proofErr w:type="spellEnd"/>
+      <w:r>
+        <w:t xml:space="preserve"> (</w:t>
+      </w:r>
+      <w:proofErr w:type="spellStart"/>
+      <w:r>
+        <w:t>Aggiunta</w:t>
+      </w:r>
+      <w:proofErr w:type="spellEnd"/>
+      <w:r>
+        <w:t>)</w:t>
       </w:r>
       <w:bookmarkEnd w:id="33"/>
     </w:p>
@@ -8080,8 +9562,29 @@
         </w:numPr>
       </w:pPr>
       <w:bookmarkStart w:id="34" w:name="_Toc29997650"/>
-      <w:r>
-        <w:t>Classe ActivityServlet (Modifica)</w:t>
+      <w:proofErr w:type="spellStart"/>
+      <w:r>
+        <w:t>Classe</w:t>
+      </w:r>
+      <w:proofErr w:type="spellEnd"/>
+      <w:r>
+        <w:t xml:space="preserve"> </w:t>
+      </w:r>
+      <w:proofErr w:type="spellStart"/>
+      <w:r>
+        <w:t>ActivityServlet</w:t>
+      </w:r>
+      <w:proofErr w:type="spellEnd"/>
+      <w:r>
+        <w:t xml:space="preserve"> (</w:t>
+      </w:r>
+      <w:proofErr w:type="spellStart"/>
+      <w:r>
+        <w:t>Modifica</w:t>
+      </w:r>
+      <w:proofErr w:type="spellEnd"/>
+      <w:r>
+        <w:t>)</w:t>
       </w:r>
       <w:bookmarkEnd w:id="34"/>
     </w:p>
@@ -8169,8 +9672,29 @@
         </w:numPr>
       </w:pPr>
       <w:bookmarkStart w:id="35" w:name="_Toc29997651"/>
-      <w:r>
-        <w:t>Classe AppointmentServlet (Aggiunta)</w:t>
+      <w:proofErr w:type="spellStart"/>
+      <w:r>
+        <w:t>Classe</w:t>
+      </w:r>
+      <w:proofErr w:type="spellEnd"/>
+      <w:r>
+        <w:t xml:space="preserve"> </w:t>
+      </w:r>
+      <w:proofErr w:type="spellStart"/>
+      <w:r>
+        <w:t>AppointmentServlet</w:t>
+      </w:r>
+      <w:proofErr w:type="spellEnd"/>
+      <w:r>
+        <w:t xml:space="preserve"> (</w:t>
+      </w:r>
+      <w:proofErr w:type="spellStart"/>
+      <w:r>
+        <w:t>Aggiunta</w:t>
+      </w:r>
+      <w:proofErr w:type="spellEnd"/>
+      <w:r>
+        <w:t>)</w:t>
       </w:r>
       <w:bookmarkEnd w:id="35"/>
     </w:p>
@@ -8345,8 +9869,29 @@
         </w:numPr>
       </w:pPr>
       <w:bookmarkStart w:id="36" w:name="_Toc29997652"/>
-      <w:r>
-        <w:t>Classe AppointmentServlet (Modifica)</w:t>
+      <w:proofErr w:type="spellStart"/>
+      <w:r>
+        <w:t>Classe</w:t>
+      </w:r>
+      <w:proofErr w:type="spellEnd"/>
+      <w:r>
+        <w:t xml:space="preserve"> </w:t>
+      </w:r>
+      <w:proofErr w:type="spellStart"/>
+      <w:r>
+        <w:t>AppointmentServlet</w:t>
+      </w:r>
+      <w:proofErr w:type="spellEnd"/>
+      <w:r>
+        <w:t xml:space="preserve"> (</w:t>
+      </w:r>
+      <w:proofErr w:type="spellStart"/>
+      <w:r>
+        <w:t>Modifica</w:t>
+      </w:r>
+      <w:proofErr w:type="spellEnd"/>
+      <w:r>
+        <w:t>)</w:t>
       </w:r>
       <w:bookmarkEnd w:id="36"/>
     </w:p>
@@ -8445,8 +9990,31 @@
         </w:numPr>
       </w:pPr>
       <w:bookmarkStart w:id="37" w:name="_Toc29997653"/>
-      <w:r>
-        <w:t>Classe RequestServlet(Aggiunta)</w:t>
+      <w:proofErr w:type="spellStart"/>
+      <w:r>
+        <w:t>Classe</w:t>
+      </w:r>
+      <w:proofErr w:type="spellEnd"/>
+      <w:r>
+        <w:t xml:space="preserve"> </w:t>
+      </w:r>
+      <w:proofErr w:type="spellStart"/>
+      <w:proofErr w:type="gramStart"/>
+      <w:r>
+        <w:t>RequestServlet</w:t>
+      </w:r>
+      <w:proofErr w:type="spellEnd"/>
+      <w:r>
+        <w:t>(</w:t>
+      </w:r>
+      <w:proofErr w:type="spellStart"/>
+      <w:proofErr w:type="gramEnd"/>
+      <w:r>
+        <w:t>Aggiunta</w:t>
+      </w:r>
+      <w:proofErr w:type="spellEnd"/>
+      <w:r>
+        <w:t>)</w:t>
       </w:r>
       <w:bookmarkEnd w:id="37"/>
     </w:p>
@@ -8533,8 +10101,31 @@
         </w:numPr>
       </w:pPr>
       <w:bookmarkStart w:id="38" w:name="_Toc29997654"/>
-      <w:r>
-        <w:t>Classe RequestServlet(Modifica)</w:t>
+      <w:proofErr w:type="spellStart"/>
+      <w:r>
+        <w:t>Classe</w:t>
+      </w:r>
+      <w:proofErr w:type="spellEnd"/>
+      <w:r>
+        <w:t xml:space="preserve"> </w:t>
+      </w:r>
+      <w:proofErr w:type="spellStart"/>
+      <w:proofErr w:type="gramStart"/>
+      <w:r>
+        <w:t>RequestServlet</w:t>
+      </w:r>
+      <w:proofErr w:type="spellEnd"/>
+      <w:r>
+        <w:t>(</w:t>
+      </w:r>
+      <w:proofErr w:type="spellStart"/>
+      <w:proofErr w:type="gramEnd"/>
+      <w:r>
+        <w:t>Modifica</w:t>
+      </w:r>
+      <w:proofErr w:type="spellEnd"/>
+      <w:r>
+        <w:t>)</w:t>
       </w:r>
       <w:bookmarkEnd w:id="38"/>
     </w:p>
@@ -8692,8 +10283,26 @@
         </w:numPr>
       </w:pPr>
       <w:bookmarkStart w:id="39" w:name="_Toc29997655"/>
-      <w:r>
-        <w:t>Classe RequestServlet(Manage)</w:t>
+      <w:proofErr w:type="spellStart"/>
+      <w:r>
+        <w:t>Classe</w:t>
+      </w:r>
+      <w:proofErr w:type="spellEnd"/>
+      <w:r>
+        <w:t xml:space="preserve"> </w:t>
+      </w:r>
+      <w:proofErr w:type="spellStart"/>
+      <w:proofErr w:type="gramStart"/>
+      <w:r>
+        <w:t>RequestServlet</w:t>
+      </w:r>
+      <w:proofErr w:type="spellEnd"/>
+      <w:r>
+        <w:t>(</w:t>
+      </w:r>
+      <w:proofErr w:type="gramEnd"/>
+      <w:r>
+        <w:t>Manage)</w:t>
       </w:r>
       <w:bookmarkEnd w:id="39"/>
     </w:p>
@@ -8923,10 +10532,20 @@
         </w:numPr>
       </w:pPr>
       <w:bookmarkStart w:id="40" w:name="_Toc29997656"/>
-      <w:r>
-        <w:t>Classe LoginServlet</w:t>
+      <w:proofErr w:type="spellStart"/>
+      <w:r>
+        <w:t>Classe</w:t>
+      </w:r>
+      <w:proofErr w:type="spellEnd"/>
+      <w:r>
+        <w:t xml:space="preserve"> </w:t>
+      </w:r>
+      <w:proofErr w:type="spellStart"/>
+      <w:r>
+        <w:t>LoginServlet</w:t>
       </w:r>
       <w:bookmarkEnd w:id="40"/>
+      <w:proofErr w:type="spellEnd"/>
     </w:p>
     <w:p>
       <w:pPr>
@@ -9043,10 +10662,20 @@
         </w:numPr>
       </w:pPr>
       <w:bookmarkStart w:id="41" w:name="_Toc29997657"/>
-      <w:r>
-        <w:t>Classe RegistrationServlet</w:t>
+      <w:proofErr w:type="spellStart"/>
+      <w:r>
+        <w:t>Classe</w:t>
+      </w:r>
+      <w:proofErr w:type="spellEnd"/>
+      <w:r>
+        <w:t xml:space="preserve"> </w:t>
+      </w:r>
+      <w:proofErr w:type="spellStart"/>
+      <w:r>
+        <w:t>RegistrationServlet</w:t>
       </w:r>
       <w:bookmarkEnd w:id="41"/>
+      <w:proofErr w:type="spellEnd"/>
     </w:p>
     <w:p>
       <w:pPr>
@@ -9301,8 +10930,21 @@
         </w:numPr>
       </w:pPr>
       <w:bookmarkStart w:id="42" w:name="_Toc29997658"/>
-      <w:r>
-        <w:t>Classe RegistrationServlet (Tutor)</w:t>
+      <w:proofErr w:type="spellStart"/>
+      <w:r>
+        <w:t>Classe</w:t>
+      </w:r>
+      <w:proofErr w:type="spellEnd"/>
+      <w:r>
+        <w:t xml:space="preserve"> </w:t>
+      </w:r>
+      <w:proofErr w:type="spellStart"/>
+      <w:r>
+        <w:t>RegistrationServlet</w:t>
+      </w:r>
+      <w:proofErr w:type="spellEnd"/>
+      <w:r>
+        <w:t xml:space="preserve"> (Tutor)</w:t>
       </w:r>
       <w:bookmarkEnd w:id="42"/>
     </w:p>
@@ -9388,6 +11030,1081 @@
         </w:drawing>
       </w:r>
     </w:p>
+    <w:p>
+      <w:pPr>
+        <w:pStyle w:val="Nessunaspaziatura"/>
+        <w:rPr>
+          <w:sz w:val="23"/>
+          <w:szCs w:val="23"/>
+        </w:rPr>
+      </w:pPr>
+    </w:p>
+    <w:p>
+      <w:pPr>
+        <w:pStyle w:val="Nessunaspaziatura"/>
+        <w:rPr>
+          <w:sz w:val="23"/>
+          <w:szCs w:val="23"/>
+        </w:rPr>
+      </w:pPr>
+    </w:p>
+    <w:p>
+      <w:pPr>
+        <w:pStyle w:val="Nessunaspaziatura"/>
+        <w:rPr>
+          <w:sz w:val="23"/>
+          <w:szCs w:val="23"/>
+        </w:rPr>
+      </w:pPr>
+    </w:p>
+    <w:p>
+      <w:pPr>
+        <w:pStyle w:val="Nessunaspaziatura"/>
+        <w:rPr>
+          <w:sz w:val="23"/>
+          <w:szCs w:val="23"/>
+        </w:rPr>
+      </w:pPr>
+    </w:p>
+    <w:p>
+      <w:pPr>
+        <w:pStyle w:val="Nessunaspaziatura"/>
+        <w:rPr>
+          <w:sz w:val="23"/>
+          <w:szCs w:val="23"/>
+        </w:rPr>
+      </w:pPr>
+    </w:p>
+    <w:p>
+      <w:pPr>
+        <w:pStyle w:val="Nessunaspaziatura"/>
+        <w:rPr>
+          <w:sz w:val="23"/>
+          <w:szCs w:val="23"/>
+        </w:rPr>
+      </w:pPr>
+    </w:p>
+    <w:p>
+      <w:pPr>
+        <w:pStyle w:val="Nessunaspaziatura"/>
+        <w:rPr>
+          <w:sz w:val="23"/>
+          <w:szCs w:val="23"/>
+        </w:rPr>
+      </w:pPr>
+    </w:p>
+    <w:p>
+      <w:pPr>
+        <w:pStyle w:val="Nessunaspaziatura"/>
+        <w:rPr>
+          <w:sz w:val="23"/>
+          <w:szCs w:val="23"/>
+        </w:rPr>
+      </w:pPr>
+    </w:p>
+    <w:p>
+      <w:pPr>
+        <w:pStyle w:val="Nessunaspaziatura"/>
+        <w:rPr>
+          <w:sz w:val="23"/>
+          <w:szCs w:val="23"/>
+        </w:rPr>
+      </w:pPr>
+    </w:p>
+    <w:p>
+      <w:pPr>
+        <w:pStyle w:val="Nessunaspaziatura"/>
+        <w:rPr>
+          <w:sz w:val="23"/>
+          <w:szCs w:val="23"/>
+        </w:rPr>
+      </w:pPr>
+    </w:p>
+    <w:p>
+      <w:pPr>
+        <w:pStyle w:val="Nessunaspaziatura"/>
+        <w:rPr>
+          <w:sz w:val="23"/>
+          <w:szCs w:val="23"/>
+        </w:rPr>
+      </w:pPr>
+    </w:p>
+    <w:p>
+      <w:pPr>
+        <w:pStyle w:val="Nessunaspaziatura"/>
+        <w:rPr>
+          <w:sz w:val="23"/>
+          <w:szCs w:val="23"/>
+        </w:rPr>
+      </w:pPr>
+    </w:p>
+    <w:p>
+      <w:pPr>
+        <w:pStyle w:val="Nessunaspaziatura"/>
+        <w:rPr>
+          <w:sz w:val="23"/>
+          <w:szCs w:val="23"/>
+        </w:rPr>
+      </w:pPr>
+    </w:p>
+    <w:p>
+      <w:pPr>
+        <w:pStyle w:val="Nessunaspaziatura"/>
+        <w:rPr>
+          <w:sz w:val="23"/>
+          <w:szCs w:val="23"/>
+        </w:rPr>
+      </w:pPr>
+    </w:p>
+    <w:p>
+      <w:pPr>
+        <w:pStyle w:val="Nessunaspaziatura"/>
+        <w:rPr>
+          <w:sz w:val="23"/>
+          <w:szCs w:val="23"/>
+        </w:rPr>
+      </w:pPr>
+    </w:p>
+    <w:p>
+      <w:pPr>
+        <w:pStyle w:val="Nessunaspaziatura"/>
+        <w:rPr>
+          <w:sz w:val="23"/>
+          <w:szCs w:val="23"/>
+        </w:rPr>
+      </w:pPr>
+    </w:p>
+    <w:p>
+      <w:pPr>
+        <w:pStyle w:val="Nessunaspaziatura"/>
+        <w:rPr>
+          <w:sz w:val="23"/>
+          <w:szCs w:val="23"/>
+        </w:rPr>
+      </w:pPr>
+    </w:p>
+    <w:p>
+      <w:pPr>
+        <w:pStyle w:val="Nessunaspaziatura"/>
+        <w:rPr>
+          <w:sz w:val="23"/>
+          <w:szCs w:val="23"/>
+        </w:rPr>
+      </w:pPr>
+    </w:p>
+    <w:p>
+      <w:pPr>
+        <w:pStyle w:val="Nessunaspaziatura"/>
+        <w:rPr>
+          <w:sz w:val="23"/>
+          <w:szCs w:val="23"/>
+        </w:rPr>
+      </w:pPr>
+    </w:p>
+    <w:p>
+      <w:pPr>
+        <w:pStyle w:val="Nessunaspaziatura"/>
+        <w:rPr>
+          <w:sz w:val="23"/>
+          <w:szCs w:val="23"/>
+        </w:rPr>
+      </w:pPr>
+    </w:p>
+    <w:p>
+      <w:pPr>
+        <w:pStyle w:val="Nessunaspaziatura"/>
+        <w:rPr>
+          <w:sz w:val="23"/>
+          <w:szCs w:val="23"/>
+        </w:rPr>
+      </w:pPr>
+    </w:p>
+    <w:p>
+      <w:pPr>
+        <w:pStyle w:val="Nessunaspaziatura"/>
+        <w:rPr>
+          <w:sz w:val="23"/>
+          <w:szCs w:val="23"/>
+        </w:rPr>
+      </w:pPr>
+    </w:p>
+    <w:p>
+      <w:pPr>
+        <w:pStyle w:val="Nessunaspaziatura"/>
+        <w:rPr>
+          <w:sz w:val="23"/>
+          <w:szCs w:val="23"/>
+        </w:rPr>
+      </w:pPr>
+    </w:p>
+    <w:p>
+      <w:pPr>
+        <w:pStyle w:val="Nessunaspaziatura"/>
+        <w:rPr>
+          <w:sz w:val="23"/>
+          <w:szCs w:val="23"/>
+        </w:rPr>
+      </w:pPr>
+    </w:p>
+    <w:p>
+      <w:pPr>
+        <w:pStyle w:val="Nessunaspaziatura"/>
+        <w:rPr>
+          <w:sz w:val="23"/>
+          <w:szCs w:val="23"/>
+        </w:rPr>
+      </w:pPr>
+    </w:p>
+    <w:p>
+      <w:pPr>
+        <w:pStyle w:val="Nessunaspaziatura"/>
+        <w:rPr>
+          <w:sz w:val="23"/>
+          <w:szCs w:val="23"/>
+        </w:rPr>
+      </w:pPr>
+    </w:p>
+    <w:p>
+      <w:pPr>
+        <w:pStyle w:val="Nessunaspaziatura"/>
+        <w:rPr>
+          <w:sz w:val="23"/>
+          <w:szCs w:val="23"/>
+        </w:rPr>
+      </w:pPr>
+    </w:p>
+    <w:p>
+      <w:pPr>
+        <w:pStyle w:val="Nessunaspaziatura"/>
+        <w:rPr>
+          <w:sz w:val="23"/>
+          <w:szCs w:val="23"/>
+        </w:rPr>
+      </w:pPr>
+    </w:p>
+    <w:p>
+      <w:pPr>
+        <w:pStyle w:val="Nessunaspaziatura"/>
+        <w:rPr>
+          <w:sz w:val="23"/>
+          <w:szCs w:val="23"/>
+        </w:rPr>
+      </w:pPr>
+    </w:p>
+    <w:p>
+      <w:pPr>
+        <w:pStyle w:val="Nessunaspaziatura"/>
+        <w:rPr>
+          <w:sz w:val="23"/>
+          <w:szCs w:val="23"/>
+        </w:rPr>
+      </w:pPr>
+    </w:p>
+    <w:p>
+      <w:pPr>
+        <w:pStyle w:val="Nessunaspaziatura"/>
+        <w:rPr>
+          <w:sz w:val="23"/>
+          <w:szCs w:val="23"/>
+        </w:rPr>
+      </w:pPr>
+    </w:p>
+    <w:p>
+      <w:pPr>
+        <w:pStyle w:val="Nessunaspaziatura"/>
+        <w:rPr>
+          <w:sz w:val="23"/>
+          <w:szCs w:val="23"/>
+        </w:rPr>
+      </w:pPr>
+    </w:p>
+    <w:p>
+      <w:pPr>
+        <w:pStyle w:val="Nessunaspaziatura"/>
+        <w:rPr>
+          <w:sz w:val="23"/>
+          <w:szCs w:val="23"/>
+        </w:rPr>
+      </w:pPr>
+    </w:p>
+    <w:p>
+      <w:pPr>
+        <w:pStyle w:val="Nessunaspaziatura"/>
+        <w:rPr>
+          <w:sz w:val="23"/>
+          <w:szCs w:val="23"/>
+        </w:rPr>
+      </w:pPr>
+    </w:p>
+    <w:p>
+      <w:pPr>
+        <w:pStyle w:val="Nessunaspaziatura"/>
+        <w:rPr>
+          <w:sz w:val="23"/>
+          <w:szCs w:val="23"/>
+        </w:rPr>
+      </w:pPr>
+    </w:p>
+    <w:p>
+      <w:pPr>
+        <w:pStyle w:val="Nessunaspaziatura"/>
+        <w:rPr>
+          <w:sz w:val="23"/>
+          <w:szCs w:val="23"/>
+        </w:rPr>
+      </w:pPr>
+    </w:p>
+    <w:p>
+      <w:pPr>
+        <w:pStyle w:val="Nessunaspaziatura"/>
+        <w:rPr>
+          <w:sz w:val="23"/>
+          <w:szCs w:val="23"/>
+        </w:rPr>
+      </w:pPr>
+    </w:p>
+    <w:p>
+      <w:pPr>
+        <w:pStyle w:val="Titolo2"/>
+      </w:pPr>
+      <w:r>
+        <w:t>COVERAGE:</w:t>
+      </w:r>
+    </w:p>
+    <w:p/>
+    <w:p>
+      <w:pPr>
+        <w:pStyle w:val="Nessunaspaziatura"/>
+      </w:pPr>
+    </w:p>
+    <w:p>
+      <w:pPr>
+        <w:pStyle w:val="Nessunaspaziatura"/>
+      </w:pPr>
+    </w:p>
+    <w:p>
+      <w:pPr>
+        <w:pStyle w:val="Nessunaspaziatura"/>
+      </w:pPr>
+    </w:p>
+    <w:p>
+      <w:pPr>
+        <w:pStyle w:val="Nessunaspaziatura"/>
+      </w:pPr>
+    </w:p>
+    <w:p>
+      <w:pPr>
+        <w:pStyle w:val="Nessunaspaziatura"/>
+      </w:pPr>
+    </w:p>
+    <w:p>
+      <w:pPr>
+        <w:pStyle w:val="Nessunaspaziatura"/>
+      </w:pPr>
+    </w:p>
+    <w:p>
+      <w:pPr>
+        <w:pStyle w:val="Titolo1"/>
+        <w:rPr>
+          <w:color w:val="1F4E79"/>
+        </w:rPr>
+      </w:pPr>
+      <w:r>
+        <w:rPr>
+          <w:color w:val="1F4E79"/>
+        </w:rPr>
+        <w:t>4</w:t>
+      </w:r>
+      <w:r>
+        <w:rPr>
+          <w:color w:val="1F4E79"/>
+        </w:rPr>
+        <w:t xml:space="preserve">. </w:t>
+      </w:r>
+      <w:proofErr w:type="spellStart"/>
+      <w:r>
+        <w:rPr>
+          <w:color w:val="1F4E79"/>
+        </w:rPr>
+        <w:t>Riepilogo</w:t>
+      </w:r>
+      <w:proofErr w:type="spellEnd"/>
+      <w:r>
+        <w:rPr>
+          <w:color w:val="1F4E79"/>
+        </w:rPr>
+        <w:t xml:space="preserve"> del testing</w:t>
+      </w:r>
+    </w:p>
+    <w:tbl>
+      <w:tblPr>
+        <w:tblStyle w:val="Tabellagriglia5scura-colore1"/>
+        <w:tblW w:w="9061" w:type="dxa"/>
+        <w:tblLayout w:type="fixed"/>
+        <w:tblLook w:val="0400" w:firstRow="0" w:lastRow="0" w:firstColumn="0" w:lastColumn="0" w:noHBand="0" w:noVBand="1"/>
+      </w:tblPr>
+      <w:tblGrid>
+        <w:gridCol w:w="1721"/>
+        <w:gridCol w:w="1535"/>
+        <w:gridCol w:w="2135"/>
+        <w:gridCol w:w="1835"/>
+        <w:gridCol w:w="1835"/>
+      </w:tblGrid>
+      <w:tr>
+        <w:trPr>
+          <w:cnfStyle w:val="000000100000" w:firstRow="0" w:lastRow="0" w:firstColumn="0" w:lastColumn="0" w:oddVBand="0" w:evenVBand="0" w:oddHBand="1" w:evenHBand="0" w:firstRowFirstColumn="0" w:firstRowLastColumn="0" w:lastRowFirstColumn="0" w:lastRowLastColumn="0"/>
+          <w:trHeight w:val="570"/>
+        </w:trPr>
+        <w:tc>
+          <w:tcPr>
+            <w:tcW w:w="1721" w:type="dxa"/>
+            <w:shd w:val="clear" w:color="auto" w:fill="0070C0"/>
+            <w:vAlign w:val="center"/>
+          </w:tcPr>
+          <w:p>
+            <w:pPr>
+              <w:pStyle w:val="Gpstesto"/>
+              <w:spacing w:after="61" w:line="240" w:lineRule="auto"/>
+              <w:rPr>
+                <w:color w:val="FFFFFF" w:themeColor="background1"/>
+              </w:rPr>
+            </w:pPr>
+          </w:p>
+        </w:tc>
+        <w:tc>
+          <w:tcPr>
+            <w:tcW w:w="1535" w:type="dxa"/>
+            <w:shd w:val="clear" w:color="auto" w:fill="0070C0"/>
+            <w:vAlign w:val="center"/>
+          </w:tcPr>
+          <w:p>
+            <w:pPr>
+              <w:pStyle w:val="Gpstesto"/>
+              <w:spacing w:after="61" w:line="240" w:lineRule="auto"/>
+              <w:rPr>
+                <w:color w:val="FFFFFF" w:themeColor="background1"/>
+                <w:sz w:val="20"/>
+                <w:szCs w:val="20"/>
+              </w:rPr>
+            </w:pPr>
+            <w:r>
+              <w:rPr>
+                <w:b/>
+                <w:color w:val="FFFFFF" w:themeColor="background1"/>
+                <w:szCs w:val="24"/>
+              </w:rPr>
+              <w:t>Numero di componenti testate</w:t>
+            </w:r>
+          </w:p>
+        </w:tc>
+        <w:tc>
+          <w:tcPr>
+            <w:tcW w:w="2135" w:type="dxa"/>
+            <w:shd w:val="clear" w:color="auto" w:fill="0070C0"/>
+            <w:vAlign w:val="center"/>
+          </w:tcPr>
+          <w:p>
+            <w:pPr>
+              <w:pStyle w:val="Gpstesto"/>
+              <w:spacing w:after="61" w:line="240" w:lineRule="auto"/>
+              <w:rPr>
+                <w:b/>
+                <w:bCs/>
+                <w:color w:val="FFFFFF" w:themeColor="background1"/>
+                <w:szCs w:val="24"/>
+              </w:rPr>
+            </w:pPr>
+            <w:r>
+              <w:rPr>
+                <w:b/>
+                <w:bCs/>
+                <w:color w:val="FFFFFF" w:themeColor="background1"/>
+                <w:szCs w:val="24"/>
+              </w:rPr>
+              <w:t>Numero di errori trovati</w:t>
+            </w:r>
+          </w:p>
+        </w:tc>
+        <w:tc>
+          <w:tcPr>
+            <w:tcW w:w="1835" w:type="dxa"/>
+            <w:shd w:val="clear" w:color="auto" w:fill="0070C0"/>
+            <w:vAlign w:val="center"/>
+          </w:tcPr>
+          <w:p>
+            <w:pPr>
+              <w:pStyle w:val="Gpstesto"/>
+              <w:spacing w:after="61" w:line="240" w:lineRule="auto"/>
+              <w:rPr>
+                <w:color w:val="FFFFFF" w:themeColor="background1"/>
+                <w:szCs w:val="24"/>
+              </w:rPr>
+            </w:pPr>
+            <w:r>
+              <w:rPr>
+                <w:b/>
+                <w:color w:val="FFFFFF" w:themeColor="background1"/>
+                <w:szCs w:val="24"/>
+              </w:rPr>
+              <w:t>Numero di errori corretti</w:t>
+            </w:r>
+          </w:p>
+        </w:tc>
+        <w:tc>
+          <w:tcPr>
+            <w:tcW w:w="1835" w:type="dxa"/>
+            <w:shd w:val="clear" w:color="auto" w:fill="0070C0"/>
+          </w:tcPr>
+          <w:p>
+            <w:pPr>
+              <w:pStyle w:val="Gpstesto"/>
+              <w:spacing w:after="61" w:line="240" w:lineRule="auto"/>
+              <w:rPr>
+                <w:b/>
+                <w:color w:val="FFFFFF" w:themeColor="background1"/>
+                <w:szCs w:val="24"/>
+              </w:rPr>
+            </w:pPr>
+            <w:r>
+              <w:rPr>
+                <w:b/>
+                <w:color w:val="FFFFFF" w:themeColor="background1"/>
+                <w:szCs w:val="24"/>
+              </w:rPr>
+              <w:t>Numero di componenti non testate</w:t>
+            </w:r>
+          </w:p>
+        </w:tc>
+      </w:tr>
+      <w:tr>
+        <w:trPr>
+          <w:trHeight w:val="570"/>
+        </w:trPr>
+        <w:tc>
+          <w:tcPr>
+            <w:tcW w:w="1721" w:type="dxa"/>
+            <w:shd w:val="clear" w:color="auto" w:fill="0070C0"/>
+            <w:vAlign w:val="center"/>
+          </w:tcPr>
+          <w:p>
+            <w:pPr>
+              <w:pStyle w:val="Gpstesto"/>
+              <w:spacing w:after="61" w:line="240" w:lineRule="auto"/>
+              <w:jc w:val="center"/>
+              <w:rPr>
+                <w:sz w:val="22"/>
+              </w:rPr>
+            </w:pPr>
+            <w:r>
+              <w:rPr>
+                <w:b/>
+                <w:color w:val="FFFFFF" w:themeColor="background1"/>
+                <w:szCs w:val="24"/>
+              </w:rPr>
+              <w:t>Model</w:t>
+            </w:r>
+          </w:p>
+        </w:tc>
+        <w:tc>
+          <w:tcPr>
+            <w:tcW w:w="1535" w:type="dxa"/>
+            <w:shd w:val="clear" w:color="auto" w:fill="BDD6EE"/>
+            <w:vAlign w:val="center"/>
+          </w:tcPr>
+          <w:p>
+            <w:pPr>
+              <w:pStyle w:val="Gpstesto"/>
+              <w:spacing w:after="61" w:line="240" w:lineRule="auto"/>
+              <w:jc w:val="center"/>
+              <w:rPr>
+                <w:sz w:val="22"/>
+              </w:rPr>
+            </w:pPr>
+            <w:r>
+              <w:rPr>
+                <w:sz w:val="22"/>
+              </w:rPr>
+              <w:t>20</w:t>
+            </w:r>
+          </w:p>
+        </w:tc>
+        <w:tc>
+          <w:tcPr>
+            <w:tcW w:w="2135" w:type="dxa"/>
+            <w:shd w:val="clear" w:color="auto" w:fill="BDD6EE"/>
+            <w:vAlign w:val="center"/>
+          </w:tcPr>
+          <w:p>
+            <w:pPr>
+              <w:pStyle w:val="Gpstesto"/>
+              <w:spacing w:after="61" w:line="240" w:lineRule="auto"/>
+              <w:jc w:val="center"/>
+              <w:rPr>
+                <w:sz w:val="22"/>
+              </w:rPr>
+            </w:pPr>
+            <w:r>
+              <w:rPr>
+                <w:sz w:val="22"/>
+              </w:rPr>
+              <w:t>0</w:t>
+            </w:r>
+          </w:p>
+        </w:tc>
+        <w:tc>
+          <w:tcPr>
+            <w:tcW w:w="1835" w:type="dxa"/>
+            <w:shd w:val="clear" w:color="auto" w:fill="BDD6EE"/>
+            <w:vAlign w:val="center"/>
+          </w:tcPr>
+          <w:p>
+            <w:pPr>
+              <w:pStyle w:val="Gpstesto"/>
+              <w:spacing w:after="61" w:line="240" w:lineRule="auto"/>
+              <w:jc w:val="center"/>
+              <w:rPr>
+                <w:sz w:val="22"/>
+              </w:rPr>
+            </w:pPr>
+            <w:r>
+              <w:rPr>
+                <w:sz w:val="22"/>
+              </w:rPr>
+              <w:t>0</w:t>
+            </w:r>
+          </w:p>
+        </w:tc>
+        <w:tc>
+          <w:tcPr>
+            <w:tcW w:w="1835" w:type="dxa"/>
+            <w:shd w:val="clear" w:color="auto" w:fill="BDD6EE"/>
+          </w:tcPr>
+          <w:p>
+            <w:pPr>
+              <w:pStyle w:val="Logo"/>
+              <w:spacing w:before="0" w:after="61"/>
+              <w:ind w:left="720" w:hanging="720"/>
+              <w:jc w:val="center"/>
+              <w:rPr>
+                <w:szCs w:val="24"/>
+              </w:rPr>
+            </w:pPr>
+            <w:r>
+              <w:rPr>
+                <w:szCs w:val="24"/>
+              </w:rPr>
+              <w:t>2</w:t>
+            </w:r>
+          </w:p>
+        </w:tc>
+      </w:tr>
+      <w:tr>
+        <w:trPr>
+          <w:cnfStyle w:val="000000100000" w:firstRow="0" w:lastRow="0" w:firstColumn="0" w:lastColumn="0" w:oddVBand="0" w:evenVBand="0" w:oddHBand="1" w:evenHBand="0" w:firstRowFirstColumn="0" w:firstRowLastColumn="0" w:lastRowFirstColumn="0" w:lastRowLastColumn="0"/>
+          <w:trHeight w:val="570"/>
+        </w:trPr>
+        <w:tc>
+          <w:tcPr>
+            <w:tcW w:w="1721" w:type="dxa"/>
+            <w:shd w:val="clear" w:color="auto" w:fill="0070C0"/>
+            <w:vAlign w:val="center"/>
+          </w:tcPr>
+          <w:p>
+            <w:pPr>
+              <w:pStyle w:val="Gpstesto"/>
+              <w:spacing w:after="61" w:line="240" w:lineRule="auto"/>
+              <w:jc w:val="center"/>
+              <w:rPr>
+                <w:sz w:val="22"/>
+              </w:rPr>
+            </w:pPr>
+            <w:r>
+              <w:rPr>
+                <w:b/>
+                <w:color w:val="FFFFFF" w:themeColor="background1"/>
+                <w:szCs w:val="24"/>
+              </w:rPr>
+              <w:t>Control</w:t>
+            </w:r>
+          </w:p>
+        </w:tc>
+        <w:tc>
+          <w:tcPr>
+            <w:tcW w:w="1535" w:type="dxa"/>
+            <w:shd w:val="clear" w:color="auto" w:fill="BDD6EE"/>
+            <w:vAlign w:val="center"/>
+          </w:tcPr>
+          <w:p>
+            <w:pPr>
+              <w:pStyle w:val="Gpstesto"/>
+              <w:spacing w:after="61" w:line="240" w:lineRule="auto"/>
+              <w:jc w:val="center"/>
+              <w:rPr>
+                <w:sz w:val="22"/>
+              </w:rPr>
+            </w:pPr>
+            <w:r>
+              <w:rPr>
+                <w:sz w:val="22"/>
+              </w:rPr>
+              <w:t>5</w:t>
+            </w:r>
+          </w:p>
+        </w:tc>
+        <w:tc>
+          <w:tcPr>
+            <w:tcW w:w="2135" w:type="dxa"/>
+            <w:shd w:val="clear" w:color="auto" w:fill="BDD6EE"/>
+            <w:vAlign w:val="center"/>
+          </w:tcPr>
+          <w:p>
+            <w:pPr>
+              <w:pStyle w:val="Gpstesto"/>
+              <w:spacing w:after="61" w:line="240" w:lineRule="auto"/>
+              <w:jc w:val="center"/>
+              <w:rPr>
+                <w:sz w:val="22"/>
+              </w:rPr>
+            </w:pPr>
+            <w:r>
+              <w:rPr>
+                <w:sz w:val="22"/>
+              </w:rPr>
+              <w:t>0</w:t>
+            </w:r>
+          </w:p>
+        </w:tc>
+        <w:tc>
+          <w:tcPr>
+            <w:tcW w:w="1835" w:type="dxa"/>
+            <w:shd w:val="clear" w:color="auto" w:fill="BDD6EE"/>
+            <w:vAlign w:val="center"/>
+          </w:tcPr>
+          <w:p>
+            <w:pPr>
+              <w:pStyle w:val="Logo"/>
+              <w:spacing w:before="0" w:after="61"/>
+              <w:jc w:val="center"/>
+              <w:rPr>
+                <w:sz w:val="22"/>
+              </w:rPr>
+            </w:pPr>
+            <w:r>
+              <w:rPr>
+                <w:sz w:val="22"/>
+              </w:rPr>
+              <w:t>0</w:t>
+            </w:r>
+          </w:p>
+        </w:tc>
+        <w:tc>
+          <w:tcPr>
+            <w:tcW w:w="1835" w:type="dxa"/>
+            <w:shd w:val="clear" w:color="auto" w:fill="BDD6EE"/>
+          </w:tcPr>
+          <w:p>
+            <w:pPr>
+              <w:pStyle w:val="Logo"/>
+              <w:spacing w:before="0" w:after="61"/>
+              <w:jc w:val="center"/>
+              <w:rPr>
+                <w:sz w:val="22"/>
+              </w:rPr>
+            </w:pPr>
+            <w:r>
+              <w:rPr>
+                <w:sz w:val="22"/>
+              </w:rPr>
+              <w:t>8</w:t>
+            </w:r>
+          </w:p>
+        </w:tc>
+      </w:tr>
+    </w:tbl>
+    <w:p>
+      <w:pPr>
+        <w:pStyle w:val="Nessunaspaziatura"/>
+      </w:pPr>
+    </w:p>
+    <w:p>
+      <w:pPr>
+        <w:pStyle w:val="Nessunaspaziatura"/>
+      </w:pPr>
+    </w:p>
+    <w:p>
+      <w:pPr>
+        <w:pStyle w:val="Nessunaspaziatura"/>
+      </w:pPr>
+    </w:p>
+    <w:p>
+      <w:pPr>
+        <w:pStyle w:val="Nessunaspaziatura"/>
+      </w:pPr>
+    </w:p>
+    <w:p>
+      <w:pPr>
+        <w:pStyle w:val="Nessunaspaziatura"/>
+      </w:pPr>
+    </w:p>
+    <w:p>
+      <w:pPr>
+        <w:pStyle w:val="Nessunaspaziatura"/>
+      </w:pPr>
+    </w:p>
+    <w:p>
+      <w:pPr>
+        <w:pStyle w:val="Nessunaspaziatura"/>
+      </w:pPr>
+    </w:p>
+    <w:p>
+      <w:pPr>
+        <w:pStyle w:val="Titolo1"/>
+        <w:rPr>
+          <w:color w:val="1F4E79"/>
+        </w:rPr>
+      </w:pPr>
+      <w:r>
+        <w:rPr>
+          <w:color w:val="1F4E79"/>
+        </w:rPr>
+        <w:t>5</w:t>
+      </w:r>
+      <w:r>
+        <w:rPr>
+          <w:color w:val="1F4E79"/>
+        </w:rPr>
+        <w:t xml:space="preserve">. </w:t>
+      </w:r>
+      <w:proofErr w:type="spellStart"/>
+      <w:r>
+        <w:rPr>
+          <w:color w:val="1F4E79"/>
+        </w:rPr>
+        <w:t>Glossario</w:t>
+      </w:r>
+      <w:proofErr w:type="spellEnd"/>
+    </w:p>
+    <w:p>
+      <w:pPr>
+        <w:autoSpaceDE w:val="0"/>
+        <w:autoSpaceDN w:val="0"/>
+        <w:adjustRightInd w:val="0"/>
+        <w:spacing w:after="43" w:line="240" w:lineRule="auto"/>
+        <w:rPr>
+          <w:rFonts w:ascii="Garamond" w:hAnsi="Garamond" w:cs="Garamond"/>
+          <w:color w:val="000000"/>
+          <w:szCs w:val="24"/>
+          <w:lang w:val="it-IT"/>
+        </w:rPr>
+      </w:pPr>
+      <w:r>
+        <w:rPr>
+          <w:rFonts w:ascii="Garamond" w:hAnsi="Garamond" w:cs="Garamond"/>
+          <w:color w:val="000000"/>
+          <w:szCs w:val="24"/>
+          <w:lang w:val="it-IT"/>
+        </w:rPr>
+        <w:t>● RAD (</w:t>
+      </w:r>
+      <w:proofErr w:type="spellStart"/>
+      <w:r>
+        <w:rPr>
+          <w:rFonts w:ascii="Garamond" w:hAnsi="Garamond" w:cs="Garamond"/>
+          <w:color w:val="000000"/>
+          <w:szCs w:val="24"/>
+          <w:lang w:val="it-IT"/>
+        </w:rPr>
+        <w:t>Requirement</w:t>
+      </w:r>
+      <w:proofErr w:type="spellEnd"/>
+      <w:r>
+        <w:rPr>
+          <w:rFonts w:ascii="Garamond" w:hAnsi="Garamond" w:cs="Garamond"/>
+          <w:color w:val="000000"/>
+          <w:szCs w:val="24"/>
+          <w:lang w:val="it-IT"/>
+        </w:rPr>
+        <w:t xml:space="preserve"> Analysis </w:t>
+      </w:r>
+      <w:proofErr w:type="spellStart"/>
+      <w:r>
+        <w:rPr>
+          <w:rFonts w:ascii="Garamond" w:hAnsi="Garamond" w:cs="Garamond"/>
+          <w:color w:val="000000"/>
+          <w:szCs w:val="24"/>
+          <w:lang w:val="it-IT"/>
+        </w:rPr>
+        <w:t>Document</w:t>
+      </w:r>
+      <w:proofErr w:type="spellEnd"/>
+      <w:r>
+        <w:rPr>
+          <w:rFonts w:ascii="Garamond" w:hAnsi="Garamond" w:cs="Garamond"/>
+          <w:color w:val="000000"/>
+          <w:szCs w:val="24"/>
+          <w:lang w:val="it-IT"/>
+        </w:rPr>
+        <w:t xml:space="preserve">): Documento di Raccolta e analisi dei Requisiti; contiene l’elenco dei requisiti funzionali e non funzionali individuati in fase di individuazione degli stessi e la loro analisi sotto forma di scenari e casi d'uso. I </w:t>
+      </w:r>
+      <w:proofErr w:type="spellStart"/>
+      <w:r>
+        <w:rPr>
+          <w:rFonts w:ascii="Garamond" w:hAnsi="Garamond" w:cs="Garamond"/>
+          <w:color w:val="000000"/>
+          <w:szCs w:val="24"/>
+          <w:lang w:val="it-IT"/>
+        </w:rPr>
+        <w:t>mock</w:t>
+      </w:r>
+      <w:proofErr w:type="spellEnd"/>
+      <w:r>
+        <w:rPr>
+          <w:rFonts w:ascii="Garamond" w:hAnsi="Garamond" w:cs="Garamond"/>
+          <w:color w:val="000000"/>
+          <w:szCs w:val="24"/>
+          <w:lang w:val="it-IT"/>
+        </w:rPr>
+        <w:t xml:space="preserve">-up mostrano una possibile implementazione dell’interfaccia del sistema. </w:t>
+      </w:r>
+    </w:p>
+    <w:p>
+      <w:pPr>
+        <w:autoSpaceDE w:val="0"/>
+        <w:autoSpaceDN w:val="0"/>
+        <w:adjustRightInd w:val="0"/>
+        <w:spacing w:after="43" w:line="240" w:lineRule="auto"/>
+        <w:rPr>
+          <w:rFonts w:ascii="Garamond" w:hAnsi="Garamond" w:cs="Garamond"/>
+          <w:color w:val="000000"/>
+          <w:szCs w:val="24"/>
+          <w:lang w:val="it-IT"/>
+        </w:rPr>
+      </w:pPr>
+      <w:r>
+        <w:rPr>
+          <w:rFonts w:ascii="Garamond" w:hAnsi="Garamond" w:cs="Garamond"/>
+          <w:color w:val="000000"/>
+          <w:szCs w:val="24"/>
+          <w:lang w:val="it-IT"/>
+        </w:rPr>
+        <w:t xml:space="preserve">● SDD (System Design </w:t>
+      </w:r>
+      <w:proofErr w:type="spellStart"/>
+      <w:r>
+        <w:rPr>
+          <w:rFonts w:ascii="Garamond" w:hAnsi="Garamond" w:cs="Garamond"/>
+          <w:color w:val="000000"/>
+          <w:szCs w:val="24"/>
+          <w:lang w:val="it-IT"/>
+        </w:rPr>
+        <w:t>Document</w:t>
+      </w:r>
+      <w:proofErr w:type="spellEnd"/>
+      <w:r>
+        <w:rPr>
+          <w:rFonts w:ascii="Garamond" w:hAnsi="Garamond" w:cs="Garamond"/>
+          <w:color w:val="000000"/>
+          <w:szCs w:val="24"/>
+          <w:lang w:val="it-IT"/>
+        </w:rPr>
+        <w:t xml:space="preserve">): Documento all’interno del quale viene riportata la progettazione del sistema come risultato di una prima fase di modellazione: contiene una suddivisione ad alto livello del sistema nei sottosistemi che lo comporranno. </w:t>
+      </w:r>
+    </w:p>
+    <w:p>
+      <w:pPr>
+        <w:autoSpaceDE w:val="0"/>
+        <w:autoSpaceDN w:val="0"/>
+        <w:adjustRightInd w:val="0"/>
+        <w:spacing w:after="43" w:line="240" w:lineRule="auto"/>
+        <w:rPr>
+          <w:rFonts w:ascii="Garamond" w:hAnsi="Garamond" w:cs="Garamond"/>
+          <w:color w:val="000000"/>
+          <w:szCs w:val="24"/>
+          <w:lang w:val="it-IT"/>
+        </w:rPr>
+      </w:pPr>
+      <w:r>
+        <w:rPr>
+          <w:rFonts w:ascii="Garamond" w:hAnsi="Garamond" w:cs="Garamond"/>
+          <w:color w:val="000000"/>
+          <w:szCs w:val="24"/>
+          <w:lang w:val="it-IT"/>
+        </w:rPr>
+        <w:t xml:space="preserve">● ODD (Object Design </w:t>
+      </w:r>
+      <w:proofErr w:type="spellStart"/>
+      <w:r>
+        <w:rPr>
+          <w:rFonts w:ascii="Garamond" w:hAnsi="Garamond" w:cs="Garamond"/>
+          <w:color w:val="000000"/>
+          <w:szCs w:val="24"/>
+          <w:lang w:val="it-IT"/>
+        </w:rPr>
+        <w:t>Document</w:t>
+      </w:r>
+      <w:proofErr w:type="spellEnd"/>
+      <w:r>
+        <w:rPr>
+          <w:rFonts w:ascii="Garamond" w:hAnsi="Garamond" w:cs="Garamond"/>
+          <w:color w:val="000000"/>
+          <w:szCs w:val="24"/>
+          <w:lang w:val="it-IT"/>
+        </w:rPr>
+        <w:t xml:space="preserve">): Documento che riporta e analizza gli oggetti che compongono il sistema analizzando le componenti a più basso livello, riportandole così come saranno implementate. </w:t>
+      </w:r>
+    </w:p>
+    <w:p>
+      <w:pPr>
+        <w:autoSpaceDE w:val="0"/>
+        <w:autoSpaceDN w:val="0"/>
+        <w:adjustRightInd w:val="0"/>
+        <w:spacing w:line="240" w:lineRule="auto"/>
+        <w:rPr>
+          <w:rFonts w:ascii="Garamond" w:hAnsi="Garamond" w:cs="Garamond"/>
+          <w:color w:val="000000"/>
+          <w:szCs w:val="24"/>
+          <w:lang w:val="it-IT"/>
+        </w:rPr>
+      </w:pPr>
+      <w:r>
+        <w:rPr>
+          <w:rFonts w:ascii="Garamond" w:hAnsi="Garamond" w:cs="Garamond"/>
+          <w:color w:val="000000"/>
+          <w:szCs w:val="24"/>
+          <w:lang w:val="it-IT"/>
+        </w:rPr>
+        <w:t xml:space="preserve">● TCD (Test Case </w:t>
+      </w:r>
+      <w:proofErr w:type="spellStart"/>
+      <w:r>
+        <w:rPr>
+          <w:rFonts w:ascii="Garamond" w:hAnsi="Garamond" w:cs="Garamond"/>
+          <w:color w:val="000000"/>
+          <w:szCs w:val="24"/>
+          <w:lang w:val="it-IT"/>
+        </w:rPr>
+        <w:t>Document</w:t>
+      </w:r>
+      <w:proofErr w:type="spellEnd"/>
+      <w:r>
+        <w:rPr>
+          <w:rFonts w:ascii="Garamond" w:hAnsi="Garamond" w:cs="Garamond"/>
+          <w:color w:val="000000"/>
+          <w:szCs w:val="24"/>
+          <w:lang w:val="it-IT"/>
+        </w:rPr>
+        <w:t xml:space="preserve">): Documento che riporta i casi di test pianificati. </w:t>
+      </w:r>
+    </w:p>
+    <w:p>
+      <w:pPr>
+        <w:pStyle w:val="Nessunaspaziatura"/>
+        <w:rPr>
+          <w:sz w:val="23"/>
+          <w:szCs w:val="23"/>
+        </w:rPr>
+      </w:pPr>
+    </w:p>
     <w:sectPr>
       <w:pgSz w:w="11907" w:h="16839" w:code="1"/>
       <w:pgMar w:top="1148" w:right="1418" w:bottom="1148" w:left="1418" w:header="709" w:footer="709" w:gutter="0"/>
@@ -9461,7 +12178,47 @@
         <w:sz w:val="18"/>
         <w:szCs w:val="18"/>
       </w:rPr>
-      <w:t>Test Summary Report</w:t>
+      <w:t>T</w:t>
+    </w:r>
+    <w:r>
+      <w:rPr>
+        <w:color w:val="1F4E79"/>
+        <w:sz w:val="18"/>
+        <w:szCs w:val="18"/>
+      </w:rPr>
+      <w:t>EST</w:t>
+    </w:r>
+    <w:r>
+      <w:rPr>
+        <w:color w:val="1F4E79"/>
+        <w:sz w:val="18"/>
+        <w:szCs w:val="18"/>
+      </w:rPr>
+      <w:t xml:space="preserve"> S</w:t>
+    </w:r>
+    <w:r>
+      <w:rPr>
+        <w:color w:val="1F4E79"/>
+        <w:sz w:val="18"/>
+        <w:szCs w:val="18"/>
+      </w:rPr>
+      <w:t>UMMARY</w:t>
+    </w:r>
+    <w:r>
+      <w:rPr>
+        <w:color w:val="1F4E79"/>
+        <w:sz w:val="18"/>
+        <w:szCs w:val="18"/>
+      </w:rPr>
+      <w:t xml:space="preserve"> </w:t>
+    </w:r>
+    <w:r>
+      <w:rPr>
+        <w:color w:val="1F4E79"/>
+        <w:sz w:val="18"/>
+        <w:szCs w:val="18"/>
+      </w:rPr>
+      <w:t>REPORT</w:t>
     </w:r>
     <w:r>
       <w:rPr>
@@ -9480,6 +12237,23 @@
         <w:szCs w:val="16"/>
       </w:rPr>
       <w:tab/>
+    </w:r>
+    <w:r>
+      <w:rPr>
+        <w:color w:val="1F4E79"/>
+        <w:spacing w:val="60"/>
+        <w:sz w:val="16"/>
+        <w:szCs w:val="16"/>
+      </w:rPr>
+      <w:tab/>
+    </w:r>
+    <w:r>
+      <w:rPr>
+        <w:color w:val="1F4E79"/>
+        <w:spacing w:val="60"/>
+        <w:sz w:val="16"/>
+        <w:szCs w:val="16"/>
+      </w:rPr>
       <w:t>Pag.</w:t>
     </w:r>
     <w:r>
@@ -10047,8 +12821,21 @@
         <w:szCs w:val="24"/>
         <w:lang w:val="it-IT"/>
       </w:rPr>
-      <w:t>- Prof.ssa F.Ferrucci</w:t>
+      <w:t xml:space="preserve">- Prof.ssa </w:t>
     </w:r>
+    <w:proofErr w:type="spellStart"/>
+    <w:proofErr w:type="gramStart"/>
+    <w:r>
+      <w:rPr>
+        <w:rFonts w:ascii="Century Gothic" w:hAnsi="Century Gothic"/>
+        <w:color w:val="auto"/>
+        <w:szCs w:val="24"/>
+        <w:lang w:val="it-IT"/>
+      </w:rPr>
+      <w:t>F.Ferrucci</w:t>
+    </w:r>
+    <w:proofErr w:type="spellEnd"/>
+    <w:proofErr w:type="gramEnd"/>
   </w:p>
   <w:p>
     <w:pPr>
@@ -15870,7 +18657,7 @@
 </file>
 
 <file path=customXml/itemProps3.xml><?xml version="1.0" encoding="utf-8"?>
-<ds:datastoreItem xmlns:ds="http://schemas.openxmlformats.org/officeDocument/2006/customXml" ds:itemID="{7A09C33D-0164-4BF5-9438-86D90AA25A03}">
+<ds:datastoreItem xmlns:ds="http://schemas.openxmlformats.org/officeDocument/2006/customXml" ds:itemID="{C1AB5FF1-C252-491E-B379-D1329A2215AA}">
   <ds:schemaRefs>
     <ds:schemaRef ds:uri="http://schemas.openxmlformats.org/officeDocument/2006/bibliography"/>
   </ds:schemaRefs>

</xml_diff>